<commit_message>
lots of revisions.  Changed interface implementations to generic interfaces.  Updated readme's.  Turning it in.
</commit_message>
<xml_diff>
--- a/README.docx
+++ b/README.docx
@@ -6,8 +6,6 @@
       <w:pPr>
         <w:pStyle w:val="Heading1"/>
       </w:pPr>
-      <w:bookmarkStart w:id="0" w:name="_GoBack"/>
-      <w:bookmarkEnd w:id="0"/>
       <w:r>
         <w:t>README:</w:t>
       </w:r>
@@ -112,7 +110,7 @@
           <w:szCs w:val="24"/>
         </w:rPr>
       </w:pPr>
-      <w:hyperlink r:id="rId5" w:history="1">
+      <w:hyperlink r:id="rId6" w:history="1">
         <w:r>
           <w:rPr>
             <w:rStyle w:val="Hyperlink"/>
@@ -321,7 +319,23 @@
           <w:sz w:val="22"/>
           <w:szCs w:val="24"/>
         </w:rPr>
-        <w:t xml:space="preserve">This application is intended to be run as an excecutable jar file which can run on most computers </w:t>
+        <w:t xml:space="preserve">This application is intended to be run as an </w:t>
+      </w:r>
+      <w:r>
+        <w:rPr>
+          <w:rFonts w:ascii="Arial" w:hAnsi="Arial" w:cs="Arial"/>
+          <w:sz w:val="22"/>
+          <w:szCs w:val="24"/>
+        </w:rPr>
+        <w:t>executable</w:t>
+      </w:r>
+      <w:r>
+        <w:rPr>
+          <w:rFonts w:ascii="Arial" w:hAnsi="Arial" w:cs="Arial"/>
+          <w:sz w:val="22"/>
+          <w:szCs w:val="24"/>
+        </w:rPr>
+        <w:t xml:space="preserve"> jar file which can run on most computers </w:t>
       </w:r>
       <w:r>
         <w:rPr>
@@ -620,7 +634,23 @@
           <w:sz w:val="22"/>
           <w:szCs w:val="24"/>
         </w:rPr>
-        <w:t>After pulling the remote repository to local, open the project in Eclipse and export as an excecutable jar:</w:t>
+        <w:t xml:space="preserve">After pulling the remote repository to local, open the project in Eclipse and export as an </w:t>
+      </w:r>
+      <w:r>
+        <w:rPr>
+          <w:rFonts w:ascii="Arial" w:hAnsi="Arial" w:cs="Arial"/>
+          <w:sz w:val="22"/>
+          <w:szCs w:val="24"/>
+        </w:rPr>
+        <w:t>executable</w:t>
+      </w:r>
+      <w:r>
+        <w:rPr>
+          <w:rFonts w:ascii="Arial" w:hAnsi="Arial" w:cs="Arial"/>
+          <w:sz w:val="22"/>
+          <w:szCs w:val="24"/>
+        </w:rPr>
+        <w:t xml:space="preserve"> jar:</w:t>
       </w:r>
     </w:p>
     <w:p>
@@ -899,79 +929,6 @@
             <wp:extent cx="5865495" cy="2390140"/>
             <wp:effectExtent l="0" t="0" r="1905" b="0"/>
             <wp:docPr id="1" name="Picture 1"/>
-            <wp:cNvGraphicFramePr>
-              <a:graphicFrameLocks xmlns:a="http://schemas.openxmlformats.org/drawingml/2006/main" noChangeAspect="1"/>
-            </wp:cNvGraphicFramePr>
-            <a:graphic xmlns:a="http://schemas.openxmlformats.org/drawingml/2006/main">
-              <a:graphicData uri="http://schemas.openxmlformats.org/drawingml/2006/picture">
-                <pic:pic xmlns:pic="http://schemas.openxmlformats.org/drawingml/2006/picture">
-                  <pic:nvPicPr>
-                    <pic:cNvPr id="1" name=""/>
-                    <pic:cNvPicPr/>
-                  </pic:nvPicPr>
-                  <pic:blipFill>
-                    <a:blip r:embed="rId6"/>
-                    <a:stretch>
-                      <a:fillRect/>
-                    </a:stretch>
-                  </pic:blipFill>
-                  <pic:spPr>
-                    <a:xfrm>
-                      <a:off x="0" y="0"/>
-                      <a:ext cx="5865495" cy="2390140"/>
-                    </a:xfrm>
-                    <a:prstGeom prst="rect">
-                      <a:avLst/>
-                    </a:prstGeom>
-                  </pic:spPr>
-                </pic:pic>
-              </a:graphicData>
-            </a:graphic>
-          </wp:inline>
-        </w:drawing>
-      </w:r>
-    </w:p>
-    <w:p>
-      <w:pPr>
-        <w:pStyle w:val="PlainText"/>
-        <w:numPr>
-          <w:ilvl w:val="0"/>
-          <w:numId w:val="1"/>
-        </w:numPr>
-        <w:rPr>
-          <w:rFonts w:ascii="Arial" w:hAnsi="Arial" w:cs="Arial"/>
-          <w:sz w:val="22"/>
-          <w:szCs w:val="24"/>
-        </w:rPr>
-      </w:pPr>
-      <w:r>
-        <w:rPr>
-          <w:rFonts w:ascii="Arial" w:hAnsi="Arial" w:cs="Arial"/>
-          <w:sz w:val="22"/>
-          <w:szCs w:val="24"/>
-        </w:rPr>
-        <w:t>Edit the zipcodes.txt file and enter a tab delimited range of zipcodes as described earlier in this document.</w:t>
-      </w:r>
-    </w:p>
-    <w:p>
-      <w:pPr>
-        <w:pStyle w:val="PlainText"/>
-        <w:ind w:left="720"/>
-        <w:rPr>
-          <w:rFonts w:ascii="Arial" w:hAnsi="Arial" w:cs="Arial"/>
-          <w:sz w:val="22"/>
-          <w:szCs w:val="24"/>
-        </w:rPr>
-      </w:pPr>
-      <w:r>
-        <w:rPr>
-          <w:noProof/>
-        </w:rPr>
-        <w:drawing>
-          <wp:inline distT="0" distB="0" distL="0" distR="0" wp14:anchorId="2F53C4F8" wp14:editId="5C91EA94">
-            <wp:extent cx="4257675" cy="933450"/>
-            <wp:effectExtent l="0" t="0" r="9525" b="0"/>
-            <wp:docPr id="4" name="Picture 4"/>
             <wp:cNvGraphicFramePr>
               <a:graphicFrameLocks xmlns:a="http://schemas.openxmlformats.org/drawingml/2006/main" noChangeAspect="1"/>
             </wp:cNvGraphicFramePr>
@@ -991,7 +948,7 @@
                   <pic:spPr>
                     <a:xfrm>
                       <a:off x="0" y="0"/>
-                      <a:ext cx="4257675" cy="933450"/>
+                      <a:ext cx="5865495" cy="2390140"/>
                     </a:xfrm>
                     <a:prstGeom prst="rect">
                       <a:avLst/>
@@ -1023,7 +980,7 @@
           <w:sz w:val="22"/>
           <w:szCs w:val="24"/>
         </w:rPr>
-        <w:t>In the folder of the jar file, create a new folder named 'resources', for example:</w:t>
+        <w:t>Edit the zipcodes.txt file and enter a tab delimited range of zipcodes as described earlier in this document.</w:t>
       </w:r>
     </w:p>
     <w:p>
@@ -1038,54 +995,13 @@
       </w:pPr>
       <w:r>
         <w:rPr>
-          <w:rFonts w:ascii="Arial" w:hAnsi="Arial" w:cs="Arial"/>
-          <w:sz w:val="22"/>
-          <w:szCs w:val="24"/>
-        </w:rPr>
-        <w:t>C:\Users\Raffi\eclipse-workspace\Exported Jars\resources</w:t>
-      </w:r>
-    </w:p>
-    <w:p>
-      <w:pPr>
-        <w:pStyle w:val="PlainText"/>
-        <w:numPr>
-          <w:ilvl w:val="0"/>
-          <w:numId w:val="1"/>
-        </w:numPr>
-        <w:rPr>
-          <w:rFonts w:ascii="Arial" w:hAnsi="Arial" w:cs="Arial"/>
-          <w:sz w:val="22"/>
-          <w:szCs w:val="24"/>
-        </w:rPr>
-      </w:pPr>
-      <w:r>
-        <w:rPr>
-          <w:rFonts w:ascii="Arial" w:hAnsi="Arial" w:cs="Arial"/>
-          <w:sz w:val="22"/>
-          <w:szCs w:val="24"/>
-        </w:rPr>
-        <w:t>Inside the resources folder, either create or copy a config.properties file (copy from the Eclipse project's resources folder).</w:t>
-      </w:r>
-    </w:p>
-    <w:p>
-      <w:pPr>
-        <w:pStyle w:val="PlainText"/>
-        <w:ind w:left="720"/>
-        <w:rPr>
-          <w:rFonts w:ascii="Arial" w:hAnsi="Arial" w:cs="Arial"/>
-          <w:sz w:val="22"/>
-          <w:szCs w:val="24"/>
-        </w:rPr>
-      </w:pPr>
-      <w:r>
-        <w:rPr>
           <w:noProof/>
         </w:rPr>
         <w:drawing>
-          <wp:inline distT="0" distB="0" distL="0" distR="0" wp14:anchorId="2FB0632B" wp14:editId="142BBB14">
-            <wp:extent cx="5865495" cy="2390140"/>
-            <wp:effectExtent l="0" t="0" r="1905" b="0"/>
-            <wp:docPr id="2" name="Picture 2"/>
+          <wp:inline distT="0" distB="0" distL="0" distR="0" wp14:anchorId="2F53C4F8" wp14:editId="5C91EA94">
+            <wp:extent cx="4257675" cy="933450"/>
+            <wp:effectExtent l="0" t="0" r="9525" b="0"/>
+            <wp:docPr id="4" name="Picture 4"/>
             <wp:cNvGraphicFramePr>
               <a:graphicFrameLocks xmlns:a="http://schemas.openxmlformats.org/drawingml/2006/main" noChangeAspect="1"/>
             </wp:cNvGraphicFramePr>
@@ -1105,7 +1021,7 @@
                   <pic:spPr>
                     <a:xfrm>
                       <a:off x="0" y="0"/>
-                      <a:ext cx="5865495" cy="2390140"/>
+                      <a:ext cx="4257675" cy="933450"/>
                     </a:xfrm>
                     <a:prstGeom prst="rect">
                       <a:avLst/>
@@ -1137,7 +1053,7 @@
           <w:sz w:val="22"/>
           <w:szCs w:val="24"/>
         </w:rPr>
-        <w:t>Edit the config.properties file and add a key value pair for the path to the input file (in this case zipcodes.txt) as such:</w:t>
+        <w:t>In the folder of the jar file, create a new folder named 'resources', for example:</w:t>
       </w:r>
     </w:p>
     <w:p>
@@ -1156,8 +1072,29 @@
           <w:sz w:val="22"/>
           <w:szCs w:val="24"/>
         </w:rPr>
-        <w:lastRenderedPageBreak/>
-        <w:t>filePath = C:\\Users\\Raffi\\eclipse-workspace\\Exported Jars\\zipcodes.txt</w:t>
+        <w:t>C:\Users\Raffi\eclipse-workspace\Exported Jars\resources</w:t>
+      </w:r>
+    </w:p>
+    <w:p>
+      <w:pPr>
+        <w:pStyle w:val="PlainText"/>
+        <w:numPr>
+          <w:ilvl w:val="0"/>
+          <w:numId w:val="1"/>
+        </w:numPr>
+        <w:rPr>
+          <w:rFonts w:ascii="Arial" w:hAnsi="Arial" w:cs="Arial"/>
+          <w:sz w:val="22"/>
+          <w:szCs w:val="24"/>
+        </w:rPr>
+      </w:pPr>
+      <w:r>
+        <w:rPr>
+          <w:rFonts w:ascii="Arial" w:hAnsi="Arial" w:cs="Arial"/>
+          <w:sz w:val="22"/>
+          <w:szCs w:val="24"/>
+        </w:rPr>
+        <w:t>Inside the resources folder, either create or copy a config.properties file (copy from the Eclipse project's resources folder).</w:t>
       </w:r>
     </w:p>
     <w:p>
@@ -1175,10 +1112,10 @@
           <w:noProof/>
         </w:rPr>
         <w:drawing>
-          <wp:inline distT="0" distB="0" distL="0" distR="0" wp14:anchorId="6DEC25E5" wp14:editId="1C2174EE">
-            <wp:extent cx="5865495" cy="962025"/>
-            <wp:effectExtent l="0" t="0" r="1905" b="9525"/>
-            <wp:docPr id="3" name="Picture 3"/>
+          <wp:inline distT="0" distB="0" distL="0" distR="0" wp14:anchorId="2FB0632B" wp14:editId="142BBB14">
+            <wp:extent cx="5865495" cy="2390140"/>
+            <wp:effectExtent l="0" t="0" r="1905" b="0"/>
+            <wp:docPr id="2" name="Picture 2"/>
             <wp:cNvGraphicFramePr>
               <a:graphicFrameLocks xmlns:a="http://schemas.openxmlformats.org/drawingml/2006/main" noChangeAspect="1"/>
             </wp:cNvGraphicFramePr>
@@ -1198,7 +1135,7 @@
                   <pic:spPr>
                     <a:xfrm>
                       <a:off x="0" y="0"/>
-                      <a:ext cx="5865495" cy="962025"/>
+                      <a:ext cx="5865495" cy="2390140"/>
                     </a:xfrm>
                     <a:prstGeom prst="rect">
                       <a:avLst/>
@@ -1214,6 +1151,28 @@
     <w:p>
       <w:pPr>
         <w:pStyle w:val="PlainText"/>
+        <w:numPr>
+          <w:ilvl w:val="0"/>
+          <w:numId w:val="1"/>
+        </w:numPr>
+        <w:rPr>
+          <w:rFonts w:ascii="Arial" w:hAnsi="Arial" w:cs="Arial"/>
+          <w:sz w:val="22"/>
+          <w:szCs w:val="24"/>
+        </w:rPr>
+      </w:pPr>
+      <w:r>
+        <w:rPr>
+          <w:rFonts w:ascii="Arial" w:hAnsi="Arial" w:cs="Arial"/>
+          <w:sz w:val="22"/>
+          <w:szCs w:val="24"/>
+        </w:rPr>
+        <w:t>Edit the config.properties file and add a key value pair for the path to the input file (in this case zipcodes.txt) as such:</w:t>
+      </w:r>
+    </w:p>
+    <w:p>
+      <w:pPr>
+        <w:pStyle w:val="PlainText"/>
         <w:ind w:left="720"/>
         <w:rPr>
           <w:rFonts w:ascii="Arial" w:hAnsi="Arial" w:cs="Arial"/>
@@ -1227,158 +1186,14 @@
           <w:sz w:val="22"/>
           <w:szCs w:val="24"/>
         </w:rPr>
-        <w:t>replacing the folder names with your own.</w:t>
-      </w:r>
-    </w:p>
-    <w:p>
-      <w:pPr>
-        <w:pStyle w:val="PlainText"/>
-        <w:rPr>
-          <w:rFonts w:ascii="Arial" w:hAnsi="Arial" w:cs="Arial"/>
-          <w:sz w:val="22"/>
-          <w:szCs w:val="24"/>
-        </w:rPr>
-      </w:pPr>
-    </w:p>
-    <w:p>
-      <w:pPr>
-        <w:pStyle w:val="PlainText"/>
-        <w:rPr>
-          <w:rFonts w:ascii="Arial" w:hAnsi="Arial" w:cs="Arial"/>
-          <w:sz w:val="22"/>
-          <w:szCs w:val="24"/>
-        </w:rPr>
-      </w:pPr>
-      <w:r>
-        <w:rPr>
-          <w:rFonts w:ascii="Arial" w:hAnsi="Arial" w:cs="Arial"/>
-          <w:sz w:val="22"/>
-          <w:szCs w:val="24"/>
-        </w:rPr>
-        <w:t>To run the application and process the zipcodes, double-click on th</w:t>
-      </w:r>
-      <w:r>
-        <w:rPr>
-          <w:rFonts w:ascii="Arial" w:hAnsi="Arial" w:cs="Arial"/>
-          <w:sz w:val="22"/>
-          <w:szCs w:val="24"/>
-        </w:rPr>
-        <w:t xml:space="preserve">e jar file in the root folder.  </w:t>
-      </w:r>
-      <w:r>
-        <w:rPr>
-          <w:rFonts w:ascii="Arial" w:hAnsi="Arial" w:cs="Arial"/>
-          <w:sz w:val="22"/>
-          <w:szCs w:val="24"/>
-        </w:rPr>
-        <w:t xml:space="preserve">The application will display a window containing </w:t>
-      </w:r>
-      <w:r>
-        <w:rPr>
-          <w:rFonts w:ascii="Arial" w:hAnsi="Arial" w:cs="Arial"/>
-          <w:sz w:val="22"/>
-          <w:szCs w:val="24"/>
-        </w:rPr>
-        <w:t xml:space="preserve">the results of the processing.  </w:t>
-      </w:r>
-      <w:r>
-        <w:rPr>
-          <w:rFonts w:ascii="Arial" w:hAnsi="Arial" w:cs="Arial"/>
-          <w:sz w:val="22"/>
-          <w:szCs w:val="24"/>
-        </w:rPr>
-        <w:t>The application</w:t>
-      </w:r>
-      <w:r>
-        <w:rPr>
-          <w:rFonts w:ascii="Arial" w:hAnsi="Arial" w:cs="Arial"/>
-          <w:sz w:val="22"/>
-          <w:szCs w:val="24"/>
-        </w:rPr>
-        <w:t xml:space="preserve"> may also be run within Eclipse,</w:t>
-      </w:r>
-      <w:r>
-        <w:rPr>
-          <w:rFonts w:ascii="Arial" w:hAnsi="Arial" w:cs="Arial"/>
-          <w:sz w:val="22"/>
-          <w:szCs w:val="24"/>
-        </w:rPr>
-        <w:t xml:space="preserve"> with the output displaying in the console.</w:t>
-      </w:r>
-      <w:r>
-        <w:rPr>
-          <w:rFonts w:ascii="Arial" w:hAnsi="Arial" w:cs="Arial"/>
-          <w:sz w:val="22"/>
-          <w:szCs w:val="24"/>
-        </w:rPr>
-        <w:t xml:space="preserve">  </w:t>
-      </w:r>
-      <w:r>
-        <w:rPr>
-          <w:rFonts w:ascii="Arial" w:hAnsi="Arial" w:cs="Arial"/>
-          <w:b/>
-          <w:color w:val="FF0000"/>
-          <w:sz w:val="22"/>
-          <w:szCs w:val="24"/>
-        </w:rPr>
-        <w:t>IF RUNNING WITHIN ECLIPSE</w:t>
-      </w:r>
-      <w:r>
-        <w:rPr>
-          <w:rFonts w:ascii="Arial" w:hAnsi="Arial" w:cs="Arial"/>
-          <w:sz w:val="22"/>
-          <w:szCs w:val="24"/>
-        </w:rPr>
-        <w:t>, edit the config.properties file and update it with the correct path to your zipcode input file.</w:t>
-      </w:r>
-      <w:r>
-        <w:rPr>
-          <w:rFonts w:ascii="Arial" w:hAnsi="Arial" w:cs="Arial"/>
-          <w:sz w:val="22"/>
-          <w:szCs w:val="24"/>
-        </w:rPr>
-        <w:t xml:space="preserve">  </w:t>
-      </w:r>
-      <w:r>
-        <w:rPr>
-          <w:rFonts w:ascii="Arial" w:hAnsi="Arial" w:cs="Arial"/>
-          <w:sz w:val="22"/>
-          <w:szCs w:val="24"/>
-        </w:rPr>
-        <w:t>If the application does not display anything or displays something incorrectly, please verify the input file format looks correct.</w:t>
-      </w:r>
-    </w:p>
-    <w:p>
-      <w:pPr>
-        <w:pStyle w:val="PlainText"/>
-        <w:rPr>
-          <w:rFonts w:ascii="Arial" w:hAnsi="Arial" w:cs="Arial"/>
-          <w:sz w:val="22"/>
-          <w:szCs w:val="24"/>
-        </w:rPr>
-      </w:pPr>
-    </w:p>
-    <w:p>
-      <w:pPr>
-        <w:pStyle w:val="PlainText"/>
-        <w:rPr>
-          <w:rFonts w:ascii="Arial" w:hAnsi="Arial" w:cs="Arial"/>
-          <w:sz w:val="22"/>
-          <w:szCs w:val="24"/>
-        </w:rPr>
-      </w:pPr>
-      <w:r>
-        <w:rPr>
-          <w:rFonts w:ascii="Arial" w:hAnsi="Arial" w:cs="Arial"/>
-          <w:sz w:val="22"/>
-          <w:szCs w:val="24"/>
-        </w:rPr>
-        <w:t>Application Output:</w:t>
-      </w:r>
-    </w:p>
-    <w:p>
-      <w:pPr>
-        <w:pStyle w:val="PlainText"/>
+        <w:lastRenderedPageBreak/>
+        <w:t>filePath = C:\\Users\\Raffi\\eclipse-workspace\\Exported Jars\\zipcodes.txt</w:t>
+      </w:r>
+    </w:p>
+    <w:p>
+      <w:pPr>
+        <w:pStyle w:val="PlainText"/>
+        <w:ind w:left="720"/>
         <w:rPr>
           <w:rFonts w:ascii="Arial" w:hAnsi="Arial" w:cs="Arial"/>
           <w:sz w:val="22"/>
@@ -1390,10 +1205,10 @@
           <w:noProof/>
         </w:rPr>
         <w:drawing>
-          <wp:inline distT="0" distB="0" distL="0" distR="0" wp14:anchorId="5041966D" wp14:editId="38E46EA5">
-            <wp:extent cx="3352800" cy="1362075"/>
-            <wp:effectExtent l="0" t="0" r="0" b="9525"/>
-            <wp:docPr id="6" name="Picture 6"/>
+          <wp:inline distT="0" distB="0" distL="0" distR="0" wp14:anchorId="6DEC25E5" wp14:editId="1C2174EE">
+            <wp:extent cx="5865495" cy="962025"/>
+            <wp:effectExtent l="0" t="0" r="1905" b="9525"/>
+            <wp:docPr id="3" name="Picture 3"/>
             <wp:cNvGraphicFramePr>
               <a:graphicFrameLocks xmlns:a="http://schemas.openxmlformats.org/drawingml/2006/main" noChangeAspect="1"/>
             </wp:cNvGraphicFramePr>
@@ -1413,7 +1228,7 @@
                   <pic:spPr>
                     <a:xfrm>
                       <a:off x="0" y="0"/>
-                      <a:ext cx="3352800" cy="1362075"/>
+                      <a:ext cx="5865495" cy="962025"/>
                     </a:xfrm>
                     <a:prstGeom prst="rect">
                       <a:avLst/>
@@ -1429,12 +1244,165 @@
     <w:p>
       <w:pPr>
         <w:pStyle w:val="PlainText"/>
-        <w:rPr>
-          <w:rFonts w:ascii="Arial" w:hAnsi="Arial" w:cs="Arial"/>
-          <w:sz w:val="22"/>
-          <w:szCs w:val="24"/>
-        </w:rPr>
-      </w:pPr>
+        <w:ind w:left="720"/>
+        <w:rPr>
+          <w:rFonts w:ascii="Arial" w:hAnsi="Arial" w:cs="Arial"/>
+          <w:sz w:val="22"/>
+          <w:szCs w:val="24"/>
+        </w:rPr>
+      </w:pPr>
+      <w:r>
+        <w:rPr>
+          <w:rFonts w:ascii="Arial" w:hAnsi="Arial" w:cs="Arial"/>
+          <w:sz w:val="22"/>
+          <w:szCs w:val="24"/>
+        </w:rPr>
+        <w:t>replacing the folder names with your own.</w:t>
+      </w:r>
+    </w:p>
+    <w:p>
+      <w:pPr>
+        <w:pStyle w:val="PlainText"/>
+        <w:rPr>
+          <w:rFonts w:ascii="Arial" w:hAnsi="Arial" w:cs="Arial"/>
+          <w:sz w:val="22"/>
+          <w:szCs w:val="24"/>
+        </w:rPr>
+      </w:pPr>
+    </w:p>
+    <w:p>
+      <w:pPr>
+        <w:pStyle w:val="PlainText"/>
+        <w:rPr>
+          <w:rFonts w:ascii="Arial" w:hAnsi="Arial" w:cs="Arial"/>
+          <w:sz w:val="22"/>
+          <w:szCs w:val="24"/>
+        </w:rPr>
+      </w:pPr>
+      <w:r>
+        <w:rPr>
+          <w:rFonts w:ascii="Arial" w:hAnsi="Arial" w:cs="Arial"/>
+          <w:sz w:val="22"/>
+          <w:szCs w:val="24"/>
+        </w:rPr>
+        <w:t>To run the application and process the zipcodes, double-click on th</w:t>
+      </w:r>
+      <w:r>
+        <w:rPr>
+          <w:rFonts w:ascii="Arial" w:hAnsi="Arial" w:cs="Arial"/>
+          <w:sz w:val="22"/>
+          <w:szCs w:val="24"/>
+        </w:rPr>
+        <w:t xml:space="preserve">e jar file in the root folder.  </w:t>
+      </w:r>
+      <w:r>
+        <w:rPr>
+          <w:rFonts w:ascii="Arial" w:hAnsi="Arial" w:cs="Arial"/>
+          <w:sz w:val="22"/>
+          <w:szCs w:val="24"/>
+        </w:rPr>
+        <w:t xml:space="preserve">The application will display a window containing </w:t>
+      </w:r>
+      <w:r>
+        <w:rPr>
+          <w:rFonts w:ascii="Arial" w:hAnsi="Arial" w:cs="Arial"/>
+          <w:sz w:val="22"/>
+          <w:szCs w:val="24"/>
+        </w:rPr>
+        <w:t xml:space="preserve">the results of the processing.  </w:t>
+      </w:r>
+      <w:r>
+        <w:rPr>
+          <w:rFonts w:ascii="Arial" w:hAnsi="Arial" w:cs="Arial"/>
+          <w:sz w:val="22"/>
+          <w:szCs w:val="24"/>
+        </w:rPr>
+        <w:t>The application</w:t>
+      </w:r>
+      <w:r>
+        <w:rPr>
+          <w:rFonts w:ascii="Arial" w:hAnsi="Arial" w:cs="Arial"/>
+          <w:sz w:val="22"/>
+          <w:szCs w:val="24"/>
+        </w:rPr>
+        <w:t xml:space="preserve"> may also be run within Eclipse,</w:t>
+      </w:r>
+      <w:r>
+        <w:rPr>
+          <w:rFonts w:ascii="Arial" w:hAnsi="Arial" w:cs="Arial"/>
+          <w:sz w:val="22"/>
+          <w:szCs w:val="24"/>
+        </w:rPr>
+        <w:t xml:space="preserve"> with the output displaying in the console.</w:t>
+      </w:r>
+      <w:r>
+        <w:rPr>
+          <w:rFonts w:ascii="Arial" w:hAnsi="Arial" w:cs="Arial"/>
+          <w:sz w:val="22"/>
+          <w:szCs w:val="24"/>
+        </w:rPr>
+        <w:t xml:space="preserve">  </w:t>
+      </w:r>
+      <w:r>
+        <w:rPr>
+          <w:rFonts w:ascii="Arial" w:hAnsi="Arial" w:cs="Arial"/>
+          <w:b/>
+          <w:color w:val="FF0000"/>
+          <w:sz w:val="22"/>
+          <w:szCs w:val="24"/>
+        </w:rPr>
+        <w:t>IF RUNNING WITHIN ECLIPSE</w:t>
+      </w:r>
+      <w:r>
+        <w:rPr>
+          <w:rFonts w:ascii="Arial" w:hAnsi="Arial" w:cs="Arial"/>
+          <w:sz w:val="22"/>
+          <w:szCs w:val="24"/>
+        </w:rPr>
+        <w:t>, edit the config.properties file and update it with the correct path to your zipcode input file.</w:t>
+      </w:r>
+      <w:r>
+        <w:rPr>
+          <w:rFonts w:ascii="Arial" w:hAnsi="Arial" w:cs="Arial"/>
+          <w:sz w:val="22"/>
+          <w:szCs w:val="24"/>
+        </w:rPr>
+        <w:t xml:space="preserve">  </w:t>
+      </w:r>
+      <w:r>
+        <w:rPr>
+          <w:rFonts w:ascii="Arial" w:hAnsi="Arial" w:cs="Arial"/>
+          <w:sz w:val="22"/>
+          <w:szCs w:val="24"/>
+        </w:rPr>
+        <w:t>If the application does not display anything or displays something incorrectly, please verify the input file format looks correct.</w:t>
+      </w:r>
+    </w:p>
+    <w:p>
+      <w:pPr>
+        <w:pStyle w:val="PlainText"/>
+        <w:rPr>
+          <w:rFonts w:ascii="Arial" w:hAnsi="Arial" w:cs="Arial"/>
+          <w:sz w:val="22"/>
+          <w:szCs w:val="24"/>
+        </w:rPr>
+      </w:pPr>
+    </w:p>
+    <w:p>
+      <w:pPr>
+        <w:pStyle w:val="Heading2"/>
+      </w:pPr>
+      <w:r>
+        <w:t>Objects, object breakdown, code structure, and purpose</w:t>
+      </w:r>
+    </w:p>
+    <w:p>
+      <w:pPr>
+        <w:pStyle w:val="Heading3"/>
+      </w:pPr>
+      <w:r>
+        <w:t>Object and breakdown:</w:t>
+      </w:r>
     </w:p>
     <w:p>
       <w:pPr>
@@ -1459,25 +1427,275 @@
           <w:sz w:val="22"/>
           <w:szCs w:val="24"/>
         </w:rPr>
-        <w:t>on starting point is:</w:t>
-      </w:r>
-    </w:p>
-    <w:p>
-      <w:pPr>
-        <w:pStyle w:val="PlainText"/>
-        <w:rPr>
-          <w:rFonts w:ascii="Arial" w:hAnsi="Arial" w:cs="Arial"/>
-          <w:sz w:val="22"/>
-          <w:szCs w:val="24"/>
-        </w:rPr>
-      </w:pPr>
-      <w:r>
-        <w:rPr>
-          <w:rFonts w:ascii="Arial" w:hAnsi="Arial" w:cs="Arial"/>
-          <w:sz w:val="22"/>
-          <w:szCs w:val="24"/>
-        </w:rPr>
-        <w:t>/src/logic/ShipCheckerMain.java</w:t>
+        <w:t>on starting point is</w:t>
+      </w:r>
+      <w:r>
+        <w:rPr>
+          <w:rFonts w:ascii="Arial" w:hAnsi="Arial" w:cs="Arial"/>
+          <w:sz w:val="22"/>
+          <w:szCs w:val="24"/>
+        </w:rPr>
+        <w:t xml:space="preserve"> the ShipCheckerMain class </w:t>
+      </w:r>
+      <w:r>
+        <w:rPr>
+          <w:rFonts w:ascii="Arial" w:hAnsi="Arial" w:cs="Arial"/>
+          <w:sz w:val="22"/>
+          <w:szCs w:val="24"/>
+        </w:rPr>
+        <w:t>located</w:t>
+      </w:r>
+      <w:r>
+        <w:rPr>
+          <w:rFonts w:ascii="Arial" w:hAnsi="Arial" w:cs="Arial"/>
+          <w:sz w:val="22"/>
+          <w:szCs w:val="24"/>
+        </w:rPr>
+        <w:t xml:space="preserve"> in  /src/logic.</w:t>
+      </w:r>
+    </w:p>
+    <w:p>
+      <w:pPr>
+        <w:pStyle w:val="PlainText"/>
+        <w:rPr>
+          <w:rFonts w:ascii="Arial" w:hAnsi="Arial" w:cs="Arial"/>
+          <w:sz w:val="22"/>
+          <w:szCs w:val="24"/>
+        </w:rPr>
+      </w:pPr>
+    </w:p>
+    <w:p>
+      <w:pPr>
+        <w:pStyle w:val="PlainText"/>
+        <w:rPr>
+          <w:rFonts w:ascii="Arial" w:hAnsi="Arial" w:cs="Arial"/>
+          <w:sz w:val="22"/>
+          <w:szCs w:val="24"/>
+        </w:rPr>
+      </w:pPr>
+      <w:r>
+        <w:rPr>
+          <w:rFonts w:ascii="Arial" w:hAnsi="Arial" w:cs="Arial"/>
+          <w:sz w:val="22"/>
+          <w:szCs w:val="24"/>
+        </w:rPr>
+        <w:t>ShipCheckerMain is the main class which starts the logic calls within the application.</w:t>
+      </w:r>
+      <w:r>
+        <w:rPr>
+          <w:rFonts w:ascii="Arial" w:hAnsi="Arial" w:cs="Arial"/>
+          <w:sz w:val="22"/>
+          <w:szCs w:val="24"/>
+        </w:rPr>
+        <w:t xml:space="preserve">  It won’t run the rest of the application unless there is a valid file in the expected location.</w:t>
+      </w:r>
+    </w:p>
+    <w:p>
+      <w:pPr>
+        <w:pStyle w:val="PlainText"/>
+        <w:rPr>
+          <w:rFonts w:ascii="Arial" w:hAnsi="Arial" w:cs="Arial"/>
+          <w:sz w:val="22"/>
+          <w:szCs w:val="24"/>
+        </w:rPr>
+      </w:pPr>
+    </w:p>
+    <w:p>
+      <w:pPr>
+        <w:pStyle w:val="PlainText"/>
+        <w:rPr>
+          <w:rFonts w:ascii="Arial" w:hAnsi="Arial" w:cs="Arial"/>
+          <w:sz w:val="22"/>
+          <w:szCs w:val="24"/>
+        </w:rPr>
+      </w:pPr>
+      <w:r>
+        <w:rPr>
+          <w:rFonts w:ascii="Arial" w:hAnsi="Arial" w:cs="Arial"/>
+          <w:sz w:val="22"/>
+          <w:szCs w:val="24"/>
+        </w:rPr>
+        <w:t>A</w:t>
+      </w:r>
+      <w:r>
+        <w:rPr>
+          <w:rFonts w:ascii="Arial" w:hAnsi="Arial" w:cs="Arial"/>
+          <w:sz w:val="22"/>
+          <w:szCs w:val="24"/>
+        </w:rPr>
+        <w:t xml:space="preserve">lso in /src/logic, there is a FileTools </w:t>
+      </w:r>
+      <w:r>
+        <w:rPr>
+          <w:rFonts w:ascii="Arial" w:hAnsi="Arial" w:cs="Arial"/>
+          <w:sz w:val="22"/>
+          <w:szCs w:val="24"/>
+        </w:rPr>
+        <w:t xml:space="preserve">class and </w:t>
+      </w:r>
+      <w:r>
+        <w:rPr>
+          <w:rFonts w:ascii="Arial" w:hAnsi="Arial" w:cs="Arial"/>
+          <w:sz w:val="22"/>
+          <w:szCs w:val="24"/>
+        </w:rPr>
+        <w:t>a</w:t>
+      </w:r>
+      <w:r>
+        <w:rPr>
+          <w:rFonts w:ascii="Arial" w:hAnsi="Arial" w:cs="Arial"/>
+          <w:sz w:val="22"/>
+          <w:szCs w:val="24"/>
+        </w:rPr>
+        <w:t xml:space="preserve"> ZipcodeCruncher class.</w:t>
+      </w:r>
+    </w:p>
+    <w:p>
+      <w:pPr>
+        <w:pStyle w:val="PlainText"/>
+        <w:rPr>
+          <w:rFonts w:ascii="Arial" w:hAnsi="Arial" w:cs="Arial"/>
+          <w:sz w:val="22"/>
+          <w:szCs w:val="24"/>
+        </w:rPr>
+      </w:pPr>
+    </w:p>
+    <w:p>
+      <w:pPr>
+        <w:pStyle w:val="PlainText"/>
+        <w:rPr>
+          <w:rFonts w:ascii="Arial" w:hAnsi="Arial" w:cs="Arial"/>
+          <w:sz w:val="22"/>
+          <w:szCs w:val="24"/>
+        </w:rPr>
+      </w:pPr>
+      <w:r>
+        <w:rPr>
+          <w:rFonts w:ascii="Arial" w:hAnsi="Arial" w:cs="Arial"/>
+          <w:sz w:val="22"/>
+          <w:szCs w:val="24"/>
+        </w:rPr>
+        <w:t xml:space="preserve">There are two interfaces in src/interfaces, </w:t>
+      </w:r>
+      <w:r>
+        <w:rPr>
+          <w:rFonts w:ascii="Arial" w:hAnsi="Arial" w:cs="Arial"/>
+          <w:sz w:val="22"/>
+          <w:szCs w:val="24"/>
+        </w:rPr>
+        <w:t>IIOHandler</w:t>
+      </w:r>
+      <w:r>
+        <w:rPr>
+          <w:rFonts w:ascii="Arial" w:hAnsi="Arial" w:cs="Arial"/>
+          <w:sz w:val="22"/>
+          <w:szCs w:val="24"/>
+        </w:rPr>
+        <w:t xml:space="preserve"> and </w:t>
+      </w:r>
+      <w:r>
+        <w:rPr>
+          <w:rFonts w:ascii="Arial" w:hAnsi="Arial" w:cs="Arial"/>
+          <w:sz w:val="22"/>
+          <w:szCs w:val="24"/>
+        </w:rPr>
+        <w:t>IPairHandler</w:t>
+      </w:r>
+      <w:r>
+        <w:rPr>
+          <w:rFonts w:ascii="Arial" w:hAnsi="Arial" w:cs="Arial"/>
+          <w:sz w:val="22"/>
+          <w:szCs w:val="24"/>
+        </w:rPr>
+        <w:t>.</w:t>
+      </w:r>
+    </w:p>
+    <w:p>
+      <w:pPr>
+        <w:pStyle w:val="PlainText"/>
+        <w:rPr>
+          <w:rFonts w:ascii="Arial" w:hAnsi="Arial" w:cs="Arial"/>
+          <w:sz w:val="22"/>
+          <w:szCs w:val="24"/>
+        </w:rPr>
+      </w:pPr>
+    </w:p>
+    <w:p>
+      <w:pPr>
+        <w:pStyle w:val="PlainText"/>
+        <w:rPr>
+          <w:rFonts w:ascii="Arial" w:hAnsi="Arial" w:cs="Arial"/>
+          <w:sz w:val="22"/>
+          <w:szCs w:val="24"/>
+        </w:rPr>
+      </w:pPr>
+      <w:r>
+        <w:rPr>
+          <w:rFonts w:ascii="Arial" w:hAnsi="Arial" w:cs="Arial"/>
+          <w:sz w:val="22"/>
+          <w:szCs w:val="24"/>
+        </w:rPr>
+        <w:t xml:space="preserve">FileTools </w:t>
+      </w:r>
+      <w:r>
+        <w:rPr>
+          <w:rFonts w:ascii="Arial" w:hAnsi="Arial" w:cs="Arial"/>
+          <w:sz w:val="22"/>
+          <w:szCs w:val="24"/>
+        </w:rPr>
+        <w:t>implements the IIOHandle</w:t>
+      </w:r>
+      <w:r>
+        <w:rPr>
+          <w:rFonts w:ascii="Arial" w:hAnsi="Arial" w:cs="Arial"/>
+          <w:sz w:val="22"/>
+          <w:szCs w:val="24"/>
+        </w:rPr>
+        <w:t>r interface.</w:t>
+      </w:r>
+    </w:p>
+    <w:p>
+      <w:pPr>
+        <w:pStyle w:val="PlainText"/>
+        <w:rPr>
+          <w:rFonts w:ascii="Arial" w:hAnsi="Arial" w:cs="Arial"/>
+          <w:sz w:val="22"/>
+          <w:szCs w:val="24"/>
+        </w:rPr>
+      </w:pPr>
+    </w:p>
+    <w:p>
+      <w:pPr>
+        <w:pStyle w:val="PlainText"/>
+        <w:rPr>
+          <w:rFonts w:ascii="Arial" w:hAnsi="Arial" w:cs="Arial"/>
+          <w:sz w:val="22"/>
+          <w:szCs w:val="24"/>
+        </w:rPr>
+      </w:pPr>
+      <w:r>
+        <w:rPr>
+          <w:rFonts w:ascii="Arial" w:hAnsi="Arial" w:cs="Arial"/>
+          <w:sz w:val="22"/>
+          <w:szCs w:val="24"/>
+        </w:rPr>
+        <w:t xml:space="preserve">ZipcodeCruncher implements the </w:t>
+      </w:r>
+      <w:r>
+        <w:rPr>
+          <w:rFonts w:ascii="Arial" w:hAnsi="Arial" w:cs="Arial"/>
+          <w:sz w:val="22"/>
+          <w:szCs w:val="24"/>
+        </w:rPr>
+        <w:t>IPairhandler</w:t>
+      </w:r>
+      <w:r>
+        <w:rPr>
+          <w:rFonts w:ascii="Arial" w:hAnsi="Arial" w:cs="Arial"/>
+          <w:sz w:val="22"/>
+          <w:szCs w:val="24"/>
+        </w:rPr>
+        <w:t xml:space="preserve"> interface.</w:t>
       </w:r>
     </w:p>
     <w:p>
@@ -1507,6 +1725,1003 @@
         </w:rPr>
         <w:t>Unit tests are in /src/tests</w:t>
       </w:r>
+      <w:r>
+        <w:rPr>
+          <w:rFonts w:ascii="Arial" w:hAnsi="Arial" w:cs="Arial"/>
+          <w:sz w:val="22"/>
+          <w:szCs w:val="24"/>
+        </w:rPr>
+        <w:t xml:space="preserve"> using the Junit testing library.  Junit-jupiter-5.7.0.jar must be added to the referenced libraries in the project.</w:t>
+      </w:r>
+    </w:p>
+    <w:p>
+      <w:pPr>
+        <w:pStyle w:val="PlainText"/>
+        <w:rPr>
+          <w:rFonts w:ascii="Arial" w:hAnsi="Arial" w:cs="Arial"/>
+          <w:sz w:val="22"/>
+          <w:szCs w:val="24"/>
+        </w:rPr>
+      </w:pPr>
+    </w:p>
+    <w:p>
+      <w:pPr>
+        <w:pStyle w:val="PlainText"/>
+        <w:rPr>
+          <w:rFonts w:ascii="Arial" w:hAnsi="Arial" w:cs="Arial"/>
+          <w:sz w:val="22"/>
+          <w:szCs w:val="24"/>
+        </w:rPr>
+      </w:pPr>
+      <w:r>
+        <w:rPr>
+          <w:rFonts w:ascii="Arial" w:hAnsi="Arial" w:cs="Arial"/>
+          <w:sz w:val="22"/>
+          <w:szCs w:val="24"/>
+        </w:rPr>
+        <w:t>Unit test coverage covers the primary methods</w:t>
+      </w:r>
+      <w:r>
+        <w:rPr>
+          <w:rFonts w:ascii="Arial" w:hAnsi="Arial" w:cs="Arial"/>
+          <w:sz w:val="22"/>
+          <w:szCs w:val="24"/>
+        </w:rPr>
+        <w:t xml:space="preserve"> in the FileTools and ZipcodeCruncher classes.</w:t>
+      </w:r>
+    </w:p>
+    <w:p>
+      <w:pPr>
+        <w:pStyle w:val="PlainText"/>
+        <w:rPr>
+          <w:rFonts w:ascii="Arial" w:hAnsi="Arial" w:cs="Arial"/>
+          <w:sz w:val="22"/>
+          <w:szCs w:val="24"/>
+        </w:rPr>
+      </w:pPr>
+    </w:p>
+    <w:p>
+      <w:pPr>
+        <w:pStyle w:val="PlainText"/>
+        <w:rPr>
+          <w:rFonts w:ascii="Arial" w:hAnsi="Arial" w:cs="Arial"/>
+          <w:sz w:val="22"/>
+          <w:szCs w:val="24"/>
+        </w:rPr>
+      </w:pPr>
+      <w:r>
+        <w:rPr>
+          <w:rFonts w:ascii="Arial" w:hAnsi="Arial" w:cs="Arial"/>
+          <w:sz w:val="22"/>
+          <w:szCs w:val="24"/>
+        </w:rPr>
+        <w:t>/src/utils/ contains the ConfigReader and StringPair utility classes.</w:t>
+      </w:r>
+    </w:p>
+    <w:p>
+      <w:pPr>
+        <w:pStyle w:val="PlainText"/>
+        <w:rPr>
+          <w:rFonts w:ascii="Arial" w:hAnsi="Arial" w:cs="Arial"/>
+          <w:sz w:val="22"/>
+          <w:szCs w:val="24"/>
+        </w:rPr>
+      </w:pPr>
+    </w:p>
+    <w:p>
+      <w:pPr>
+        <w:pStyle w:val="PlainText"/>
+        <w:rPr>
+          <w:rFonts w:ascii="Arial" w:hAnsi="Arial" w:cs="Arial"/>
+          <w:sz w:val="22"/>
+          <w:szCs w:val="24"/>
+        </w:rPr>
+      </w:pPr>
+      <w:r>
+        <w:rPr>
+          <w:rFonts w:ascii="Arial" w:hAnsi="Arial" w:cs="Arial"/>
+          <w:sz w:val="22"/>
+          <w:szCs w:val="24"/>
+        </w:rPr>
+        <w:t>ConfigReader is a static class which reads the /resources/config.properties file.</w:t>
+      </w:r>
+    </w:p>
+    <w:p>
+      <w:pPr>
+        <w:pStyle w:val="PlainText"/>
+        <w:rPr>
+          <w:rFonts w:ascii="Arial" w:hAnsi="Arial" w:cs="Arial"/>
+          <w:sz w:val="22"/>
+          <w:szCs w:val="24"/>
+        </w:rPr>
+      </w:pPr>
+    </w:p>
+    <w:p>
+      <w:pPr>
+        <w:pStyle w:val="PlainText"/>
+        <w:rPr>
+          <w:rFonts w:ascii="Arial" w:hAnsi="Arial" w:cs="Arial"/>
+          <w:sz w:val="22"/>
+          <w:szCs w:val="24"/>
+        </w:rPr>
+      </w:pPr>
+      <w:r>
+        <w:rPr>
+          <w:rFonts w:ascii="Arial" w:hAnsi="Arial" w:cs="Arial"/>
+          <w:sz w:val="22"/>
+          <w:szCs w:val="24"/>
+        </w:rPr>
+        <w:t>StringPair holds a pair of strings.</w:t>
+      </w:r>
+    </w:p>
+    <w:p>
+      <w:pPr>
+        <w:pStyle w:val="PlainText"/>
+        <w:rPr>
+          <w:rFonts w:ascii="Arial" w:hAnsi="Arial" w:cs="Arial"/>
+          <w:sz w:val="22"/>
+          <w:szCs w:val="24"/>
+        </w:rPr>
+      </w:pPr>
+    </w:p>
+    <w:p>
+      <w:pPr>
+        <w:pStyle w:val="Heading3"/>
+      </w:pPr>
+      <w:r>
+        <w:t>Structure</w:t>
+      </w:r>
+    </w:p>
+    <w:p>
+      <w:pPr>
+        <w:pStyle w:val="PlainText"/>
+        <w:rPr>
+          <w:rFonts w:ascii="Arial" w:hAnsi="Arial" w:cs="Arial"/>
+          <w:sz w:val="22"/>
+          <w:szCs w:val="24"/>
+        </w:rPr>
+      </w:pPr>
+      <w:r>
+        <w:rPr>
+          <w:rFonts w:ascii="Arial" w:hAnsi="Arial" w:cs="Arial"/>
+          <w:sz w:val="22"/>
+          <w:szCs w:val="24"/>
+        </w:rPr>
+        <w:t>The IIOHandle</w:t>
+      </w:r>
+      <w:r>
+        <w:rPr>
+          <w:rFonts w:ascii="Arial" w:hAnsi="Arial" w:cs="Arial"/>
+          <w:sz w:val="22"/>
+          <w:szCs w:val="24"/>
+        </w:rPr>
+        <w:t>r is an interface created to facilitate the validation of the input, to parse the input</w:t>
+      </w:r>
+      <w:r>
+        <w:rPr>
+          <w:rFonts w:ascii="Arial" w:hAnsi="Arial" w:cs="Arial"/>
+          <w:sz w:val="22"/>
+          <w:szCs w:val="24"/>
+        </w:rPr>
+        <w:t xml:space="preserve"> and return a list</w:t>
+      </w:r>
+      <w:r>
+        <w:rPr>
+          <w:rFonts w:ascii="Arial" w:hAnsi="Arial" w:cs="Arial"/>
+          <w:sz w:val="22"/>
+          <w:szCs w:val="24"/>
+        </w:rPr>
+        <w:t xml:space="preserve">, and to prepare </w:t>
+      </w:r>
+      <w:r>
+        <w:rPr>
+          <w:rFonts w:ascii="Arial" w:hAnsi="Arial" w:cs="Arial"/>
+          <w:sz w:val="22"/>
+          <w:szCs w:val="24"/>
+        </w:rPr>
+        <w:t xml:space="preserve">a list </w:t>
+      </w:r>
+      <w:r>
+        <w:rPr>
+          <w:rFonts w:ascii="Arial" w:hAnsi="Arial" w:cs="Arial"/>
+          <w:sz w:val="22"/>
+          <w:szCs w:val="24"/>
+        </w:rPr>
+        <w:t xml:space="preserve">and send the output.  There are 3 </w:t>
+      </w:r>
+      <w:r>
+        <w:rPr>
+          <w:rFonts w:ascii="Arial" w:hAnsi="Arial" w:cs="Arial"/>
+          <w:sz w:val="22"/>
+          <w:szCs w:val="24"/>
+        </w:rPr>
+        <w:t xml:space="preserve">interface </w:t>
+      </w:r>
+      <w:r>
+        <w:rPr>
+          <w:rFonts w:ascii="Arial" w:hAnsi="Arial" w:cs="Arial"/>
+          <w:sz w:val="22"/>
+          <w:szCs w:val="24"/>
+        </w:rPr>
+        <w:t>methods:</w:t>
+      </w:r>
+    </w:p>
+    <w:p>
+      <w:pPr>
+        <w:pStyle w:val="PlainText"/>
+        <w:numPr>
+          <w:ilvl w:val="0"/>
+          <w:numId w:val="5"/>
+        </w:numPr>
+        <w:rPr>
+          <w:rFonts w:ascii="Arial" w:hAnsi="Arial" w:cs="Arial"/>
+          <w:sz w:val="22"/>
+          <w:szCs w:val="24"/>
+        </w:rPr>
+      </w:pPr>
+      <w:r>
+        <w:rPr>
+          <w:rFonts w:ascii="Arial" w:hAnsi="Arial" w:cs="Arial"/>
+          <w:sz w:val="22"/>
+          <w:szCs w:val="24"/>
+        </w:rPr>
+        <w:t>List&lt;</w:t>
+      </w:r>
+      <w:r>
+        <w:rPr>
+          <w:rFonts w:ascii="Arial" w:hAnsi="Arial" w:cs="Arial"/>
+          <w:sz w:val="22"/>
+          <w:szCs w:val="24"/>
+        </w:rPr>
+        <w:t>T</w:t>
+      </w:r>
+      <w:r>
+        <w:rPr>
+          <w:rFonts w:ascii="Arial" w:hAnsi="Arial" w:cs="Arial"/>
+          <w:sz w:val="22"/>
+          <w:szCs w:val="24"/>
+        </w:rPr>
+        <w:t>&gt; parsePackage();</w:t>
+      </w:r>
+    </w:p>
+    <w:p>
+      <w:pPr>
+        <w:pStyle w:val="PlainText"/>
+        <w:numPr>
+          <w:ilvl w:val="0"/>
+          <w:numId w:val="5"/>
+        </w:numPr>
+        <w:rPr>
+          <w:rFonts w:ascii="Arial" w:hAnsi="Arial" w:cs="Arial"/>
+          <w:sz w:val="22"/>
+          <w:szCs w:val="24"/>
+        </w:rPr>
+      </w:pPr>
+      <w:r>
+        <w:rPr>
+          <w:rFonts w:ascii="Arial" w:hAnsi="Arial" w:cs="Arial"/>
+          <w:sz w:val="22"/>
+          <w:szCs w:val="24"/>
+        </w:rPr>
+        <w:t>void validateInput();</w:t>
+      </w:r>
+    </w:p>
+    <w:p>
+      <w:pPr>
+        <w:pStyle w:val="PlainText"/>
+        <w:numPr>
+          <w:ilvl w:val="0"/>
+          <w:numId w:val="5"/>
+        </w:numPr>
+        <w:rPr>
+          <w:rFonts w:ascii="Arial" w:hAnsi="Arial" w:cs="Arial"/>
+          <w:sz w:val="22"/>
+          <w:szCs w:val="24"/>
+        </w:rPr>
+      </w:pPr>
+      <w:r>
+        <w:rPr>
+          <w:rFonts w:ascii="Arial" w:hAnsi="Arial" w:cs="Arial"/>
+          <w:sz w:val="22"/>
+          <w:szCs w:val="24"/>
+        </w:rPr>
+        <w:t>void sendPackage(List&lt;</w:t>
+      </w:r>
+      <w:r>
+        <w:rPr>
+          <w:rFonts w:ascii="Arial" w:hAnsi="Arial" w:cs="Arial"/>
+          <w:sz w:val="22"/>
+          <w:szCs w:val="24"/>
+        </w:rPr>
+        <w:t>StringPair</w:t>
+      </w:r>
+      <w:r>
+        <w:rPr>
+          <w:rFonts w:ascii="Arial" w:hAnsi="Arial" w:cs="Arial"/>
+          <w:sz w:val="22"/>
+          <w:szCs w:val="24"/>
+        </w:rPr>
+        <w:t>&gt; finalList);</w:t>
+      </w:r>
+    </w:p>
+    <w:p>
+      <w:pPr>
+        <w:pStyle w:val="PlainText"/>
+        <w:rPr>
+          <w:rFonts w:ascii="Arial" w:hAnsi="Arial" w:cs="Arial"/>
+          <w:sz w:val="22"/>
+          <w:szCs w:val="24"/>
+        </w:rPr>
+      </w:pPr>
+    </w:p>
+    <w:p>
+      <w:pPr>
+        <w:pStyle w:val="PlainText"/>
+        <w:rPr>
+          <w:rFonts w:ascii="Arial" w:hAnsi="Arial" w:cs="Arial"/>
+          <w:sz w:val="22"/>
+          <w:szCs w:val="24"/>
+        </w:rPr>
+      </w:pPr>
+      <w:r>
+        <w:rPr>
+          <w:rFonts w:ascii="Arial" w:hAnsi="Arial" w:cs="Arial"/>
+          <w:sz w:val="22"/>
+          <w:szCs w:val="24"/>
+        </w:rPr>
+        <w:t xml:space="preserve">The </w:t>
+      </w:r>
+      <w:r>
+        <w:rPr>
+          <w:rFonts w:ascii="Arial" w:hAnsi="Arial" w:cs="Arial"/>
+          <w:sz w:val="22"/>
+          <w:szCs w:val="24"/>
+        </w:rPr>
+        <w:t xml:space="preserve">FileTools </w:t>
+      </w:r>
+      <w:r>
+        <w:rPr>
+          <w:rFonts w:ascii="Arial" w:hAnsi="Arial" w:cs="Arial"/>
+          <w:sz w:val="22"/>
+          <w:szCs w:val="24"/>
+        </w:rPr>
+        <w:t xml:space="preserve">class </w:t>
+      </w:r>
+      <w:r>
+        <w:rPr>
+          <w:rFonts w:ascii="Arial" w:hAnsi="Arial" w:cs="Arial"/>
+          <w:sz w:val="22"/>
+          <w:szCs w:val="24"/>
+        </w:rPr>
+        <w:t xml:space="preserve">implements IIOHandler.  </w:t>
+      </w:r>
+    </w:p>
+    <w:p>
+      <w:pPr>
+        <w:pStyle w:val="PlainText"/>
+        <w:numPr>
+          <w:ilvl w:val="0"/>
+          <w:numId w:val="6"/>
+        </w:numPr>
+        <w:rPr>
+          <w:rFonts w:ascii="Arial" w:hAnsi="Arial" w:cs="Arial"/>
+          <w:sz w:val="22"/>
+          <w:szCs w:val="24"/>
+        </w:rPr>
+      </w:pPr>
+      <w:r>
+        <w:rPr>
+          <w:rFonts w:ascii="Arial" w:hAnsi="Arial" w:cs="Arial"/>
+          <w:sz w:val="22"/>
+          <w:szCs w:val="24"/>
+        </w:rPr>
+        <w:t>Filetools’ parsePackage method reads values from a file and parses them to a list of StringPairs</w:t>
+      </w:r>
+      <w:r>
+        <w:rPr>
+          <w:rFonts w:ascii="Arial" w:hAnsi="Arial" w:cs="Arial"/>
+          <w:sz w:val="22"/>
+          <w:szCs w:val="24"/>
+        </w:rPr>
+        <w:t>.</w:t>
+      </w:r>
+    </w:p>
+    <w:p>
+      <w:pPr>
+        <w:pStyle w:val="PlainText"/>
+        <w:numPr>
+          <w:ilvl w:val="0"/>
+          <w:numId w:val="6"/>
+        </w:numPr>
+        <w:rPr>
+          <w:rFonts w:ascii="Arial" w:hAnsi="Arial" w:cs="Arial"/>
+          <w:sz w:val="22"/>
+          <w:szCs w:val="24"/>
+        </w:rPr>
+      </w:pPr>
+      <w:r>
+        <w:rPr>
+          <w:rFonts w:ascii="Arial" w:hAnsi="Arial" w:cs="Arial"/>
+          <w:sz w:val="22"/>
+          <w:szCs w:val="24"/>
+        </w:rPr>
+        <w:t>Filetools’ validateInput method verifies a file exists and the file is not empty.</w:t>
+      </w:r>
+    </w:p>
+    <w:p>
+      <w:pPr>
+        <w:pStyle w:val="PlainText"/>
+        <w:numPr>
+          <w:ilvl w:val="0"/>
+          <w:numId w:val="6"/>
+        </w:numPr>
+        <w:rPr>
+          <w:rFonts w:ascii="Arial" w:hAnsi="Arial" w:cs="Arial"/>
+          <w:sz w:val="22"/>
+          <w:szCs w:val="24"/>
+        </w:rPr>
+      </w:pPr>
+      <w:r>
+        <w:rPr>
+          <w:rFonts w:ascii="Arial" w:hAnsi="Arial" w:cs="Arial"/>
+          <w:sz w:val="22"/>
+          <w:szCs w:val="24"/>
+        </w:rPr>
+        <w:t>Filetools’ sendPackage method takes a list containing strings and sends it to its destination (outputs to screen).</w:t>
+      </w:r>
+    </w:p>
+    <w:p>
+      <w:pPr>
+        <w:pStyle w:val="PlainText"/>
+        <w:rPr>
+          <w:rFonts w:ascii="Arial" w:hAnsi="Arial" w:cs="Arial"/>
+          <w:sz w:val="22"/>
+          <w:szCs w:val="24"/>
+        </w:rPr>
+      </w:pPr>
+    </w:p>
+    <w:p>
+      <w:pPr>
+        <w:pStyle w:val="PlainText"/>
+        <w:rPr>
+          <w:rFonts w:ascii="Arial" w:hAnsi="Arial" w:cs="Arial"/>
+          <w:sz w:val="22"/>
+          <w:szCs w:val="24"/>
+        </w:rPr>
+      </w:pPr>
+      <w:r>
+        <w:rPr>
+          <w:rFonts w:ascii="Arial" w:hAnsi="Arial" w:cs="Arial"/>
+          <w:sz w:val="22"/>
+          <w:szCs w:val="24"/>
+        </w:rPr>
+        <w:t>A generic</w:t>
+      </w:r>
+      <w:r>
+        <w:rPr>
+          <w:rFonts w:ascii="Arial" w:hAnsi="Arial" w:cs="Arial"/>
+          <w:sz w:val="22"/>
+          <w:szCs w:val="24"/>
+        </w:rPr>
+        <w:t xml:space="preserve"> interface was implemented to enable scalability for future changes if different Input/Output </w:t>
+      </w:r>
+      <w:r>
+        <w:rPr>
+          <w:rFonts w:ascii="Arial" w:hAnsi="Arial" w:cs="Arial"/>
+          <w:sz w:val="22"/>
+          <w:szCs w:val="24"/>
+        </w:rPr>
+        <w:t>vehicles</w:t>
+      </w:r>
+      <w:r>
+        <w:rPr>
+          <w:rFonts w:ascii="Arial" w:hAnsi="Arial" w:cs="Arial"/>
+          <w:sz w:val="22"/>
+          <w:szCs w:val="24"/>
+        </w:rPr>
+        <w:t xml:space="preserve"> are implemented.  The program currently works with an input file and outputs a message to the screen.  In the future, there may be an input received from a messaging service, and it may be desired to output to a queue or to a file.  For this reason, the IIOH</w:t>
+      </w:r>
+      <w:r>
+        <w:rPr>
+          <w:rFonts w:ascii="Arial" w:hAnsi="Arial" w:cs="Arial"/>
+          <w:sz w:val="22"/>
+          <w:szCs w:val="24"/>
+        </w:rPr>
+        <w:t>andle</w:t>
+      </w:r>
+      <w:r>
+        <w:rPr>
+          <w:rFonts w:ascii="Arial" w:hAnsi="Arial" w:cs="Arial"/>
+          <w:sz w:val="22"/>
+          <w:szCs w:val="24"/>
+        </w:rPr>
+        <w:t>r interface exists, so in the</w:t>
+      </w:r>
+      <w:r>
+        <w:rPr>
+          <w:rFonts w:ascii="Arial" w:hAnsi="Arial" w:cs="Arial"/>
+          <w:sz w:val="22"/>
+          <w:szCs w:val="24"/>
+        </w:rPr>
+        <w:t xml:space="preserve"> future, classes like MessageHandle</w:t>
+      </w:r>
+      <w:r>
+        <w:rPr>
+          <w:rFonts w:ascii="Arial" w:hAnsi="Arial" w:cs="Arial"/>
+          <w:sz w:val="22"/>
+          <w:szCs w:val="24"/>
+        </w:rPr>
+        <w:t>r may ex</w:t>
+      </w:r>
+      <w:r>
+        <w:rPr>
+          <w:rFonts w:ascii="Arial" w:hAnsi="Arial" w:cs="Arial"/>
+          <w:sz w:val="22"/>
+          <w:szCs w:val="24"/>
+        </w:rPr>
+        <w:t>ist which implement the IIOHandler</w:t>
+      </w:r>
+      <w:r>
+        <w:rPr>
+          <w:rFonts w:ascii="Arial" w:hAnsi="Arial" w:cs="Arial"/>
+          <w:sz w:val="22"/>
+          <w:szCs w:val="24"/>
+        </w:rPr>
+        <w:t xml:space="preserve"> interface and they’ll have methods to</w:t>
+      </w:r>
+      <w:r>
+        <w:rPr>
+          <w:rFonts w:ascii="Arial" w:hAnsi="Arial" w:cs="Arial"/>
+          <w:sz w:val="22"/>
+          <w:szCs w:val="24"/>
+        </w:rPr>
+        <w:t xml:space="preserve"> </w:t>
+      </w:r>
+      <w:r>
+        <w:rPr>
+          <w:rFonts w:ascii="Arial" w:hAnsi="Arial" w:cs="Arial"/>
+          <w:sz w:val="22"/>
+          <w:szCs w:val="24"/>
+        </w:rPr>
+        <w:t xml:space="preserve">validate the input (validateInput), parse the received input (parsePackage), and send the package (sendPackage), regardless of the input and output </w:t>
+      </w:r>
+      <w:r>
+        <w:rPr>
+          <w:rFonts w:ascii="Arial" w:hAnsi="Arial" w:cs="Arial"/>
+          <w:sz w:val="22"/>
+          <w:szCs w:val="24"/>
+        </w:rPr>
+        <w:t>object types (files or xml messages)</w:t>
+      </w:r>
+      <w:r>
+        <w:rPr>
+          <w:rFonts w:ascii="Arial" w:hAnsi="Arial" w:cs="Arial"/>
+          <w:sz w:val="22"/>
+          <w:szCs w:val="24"/>
+        </w:rPr>
+        <w:t>.</w:t>
+      </w:r>
+    </w:p>
+    <w:p>
+      <w:pPr>
+        <w:pStyle w:val="PlainText"/>
+        <w:rPr>
+          <w:rFonts w:ascii="Arial" w:hAnsi="Arial" w:cs="Arial"/>
+          <w:sz w:val="22"/>
+          <w:szCs w:val="24"/>
+        </w:rPr>
+      </w:pPr>
+    </w:p>
+    <w:p>
+      <w:pPr>
+        <w:pStyle w:val="PlainText"/>
+        <w:rPr>
+          <w:rFonts w:ascii="Arial" w:hAnsi="Arial" w:cs="Arial"/>
+          <w:sz w:val="22"/>
+          <w:szCs w:val="24"/>
+        </w:rPr>
+      </w:pPr>
+      <w:r>
+        <w:rPr>
+          <w:rFonts w:ascii="Arial" w:hAnsi="Arial" w:cs="Arial"/>
+          <w:sz w:val="22"/>
+          <w:szCs w:val="24"/>
+        </w:rPr>
+        <w:t xml:space="preserve">The </w:t>
+      </w:r>
+      <w:r>
+        <w:rPr>
+          <w:rFonts w:ascii="Arial" w:hAnsi="Arial" w:cs="Arial"/>
+          <w:sz w:val="22"/>
+          <w:szCs w:val="24"/>
+        </w:rPr>
+        <w:t>IPairHandler</w:t>
+      </w:r>
+      <w:r>
+        <w:rPr>
+          <w:rFonts w:ascii="Arial" w:hAnsi="Arial" w:cs="Arial"/>
+          <w:sz w:val="22"/>
+          <w:szCs w:val="24"/>
+        </w:rPr>
+        <w:t xml:space="preserve"> is an interface created to facilitate the common business functions for a given input.  </w:t>
+      </w:r>
+      <w:r>
+        <w:rPr>
+          <w:rFonts w:ascii="Arial" w:hAnsi="Arial" w:cs="Arial"/>
+          <w:sz w:val="22"/>
+          <w:szCs w:val="24"/>
+        </w:rPr>
+        <w:t xml:space="preserve">There are 2 </w:t>
+      </w:r>
+      <w:r>
+        <w:rPr>
+          <w:rFonts w:ascii="Arial" w:hAnsi="Arial" w:cs="Arial"/>
+          <w:sz w:val="22"/>
+          <w:szCs w:val="24"/>
+        </w:rPr>
+        <w:t xml:space="preserve">interface </w:t>
+      </w:r>
+      <w:r>
+        <w:rPr>
+          <w:rFonts w:ascii="Arial" w:hAnsi="Arial" w:cs="Arial"/>
+          <w:sz w:val="22"/>
+          <w:szCs w:val="24"/>
+        </w:rPr>
+        <w:t>methods:</w:t>
+      </w:r>
+    </w:p>
+    <w:p>
+      <w:pPr>
+        <w:pStyle w:val="PlainText"/>
+        <w:numPr>
+          <w:ilvl w:val="0"/>
+          <w:numId w:val="3"/>
+        </w:numPr>
+        <w:rPr>
+          <w:rFonts w:ascii="Arial" w:hAnsi="Arial" w:cs="Arial"/>
+          <w:sz w:val="22"/>
+          <w:szCs w:val="24"/>
+        </w:rPr>
+      </w:pPr>
+      <w:r>
+        <w:rPr>
+          <w:rFonts w:ascii="Arial" w:hAnsi="Arial" w:cs="Arial"/>
+          <w:sz w:val="22"/>
+          <w:szCs w:val="24"/>
+        </w:rPr>
+        <w:t>List&lt;T&gt; sortPairs(List&lt;T&gt; myList);</w:t>
+      </w:r>
+    </w:p>
+    <w:p>
+      <w:pPr>
+        <w:pStyle w:val="PlainText"/>
+        <w:numPr>
+          <w:ilvl w:val="0"/>
+          <w:numId w:val="3"/>
+        </w:numPr>
+        <w:rPr>
+          <w:rFonts w:ascii="Arial" w:hAnsi="Arial" w:cs="Arial"/>
+          <w:sz w:val="22"/>
+          <w:szCs w:val="24"/>
+        </w:rPr>
+      </w:pPr>
+      <w:r>
+        <w:rPr>
+          <w:rFonts w:ascii="Arial" w:hAnsi="Arial" w:cs="Arial"/>
+          <w:sz w:val="22"/>
+          <w:szCs w:val="24"/>
+        </w:rPr>
+        <w:t>List&lt;T&gt; findFinalPairs(List&lt;T&gt; mySortedList);</w:t>
+      </w:r>
+    </w:p>
+    <w:p>
+      <w:pPr>
+        <w:pStyle w:val="PlainText"/>
+        <w:rPr>
+          <w:rFonts w:ascii="Arial" w:hAnsi="Arial" w:cs="Arial"/>
+          <w:sz w:val="22"/>
+          <w:szCs w:val="24"/>
+        </w:rPr>
+      </w:pPr>
+    </w:p>
+    <w:p>
+      <w:pPr>
+        <w:pStyle w:val="PlainText"/>
+        <w:rPr>
+          <w:rFonts w:ascii="Arial" w:hAnsi="Arial" w:cs="Arial"/>
+          <w:sz w:val="22"/>
+          <w:szCs w:val="24"/>
+        </w:rPr>
+      </w:pPr>
+      <w:r>
+        <w:rPr>
+          <w:rFonts w:ascii="Arial" w:hAnsi="Arial" w:cs="Arial"/>
+          <w:sz w:val="22"/>
+          <w:szCs w:val="24"/>
+        </w:rPr>
+        <w:t>The ZipcodeCruncher.java class implements IIPairHandler.</w:t>
+      </w:r>
+    </w:p>
+    <w:p>
+      <w:pPr>
+        <w:pStyle w:val="PlainText"/>
+        <w:numPr>
+          <w:ilvl w:val="0"/>
+          <w:numId w:val="7"/>
+        </w:numPr>
+        <w:rPr>
+          <w:rFonts w:ascii="Arial" w:hAnsi="Arial" w:cs="Arial"/>
+          <w:sz w:val="22"/>
+          <w:szCs w:val="24"/>
+        </w:rPr>
+      </w:pPr>
+      <w:r>
+        <w:rPr>
+          <w:rFonts w:ascii="Arial" w:hAnsi="Arial" w:cs="Arial"/>
+          <w:sz w:val="22"/>
+          <w:szCs w:val="24"/>
+        </w:rPr>
+        <w:t>ZipcodeCruncher’s sortPairs method takes a list of StringPairs and returns a sorted list of StringPairs.  The sort is done using the value on the left of each pair, in ascending order.</w:t>
+      </w:r>
+    </w:p>
+    <w:p>
+      <w:pPr>
+        <w:pStyle w:val="PlainText"/>
+        <w:numPr>
+          <w:ilvl w:val="0"/>
+          <w:numId w:val="7"/>
+        </w:numPr>
+        <w:rPr>
+          <w:rFonts w:ascii="Arial" w:hAnsi="Arial" w:cs="Arial"/>
+          <w:sz w:val="22"/>
+          <w:szCs w:val="24"/>
+        </w:rPr>
+      </w:pPr>
+      <w:r>
+        <w:rPr>
+          <w:rFonts w:ascii="Arial" w:hAnsi="Arial" w:cs="Arial"/>
+          <w:sz w:val="22"/>
+          <w:szCs w:val="24"/>
+        </w:rPr>
+        <w:t xml:space="preserve">ZipcodeCruncher’s </w:t>
+      </w:r>
+      <w:r>
+        <w:rPr>
+          <w:rFonts w:ascii="Arial" w:hAnsi="Arial" w:cs="Arial"/>
+          <w:sz w:val="22"/>
+          <w:szCs w:val="24"/>
+        </w:rPr>
+        <w:t>findFinalPairs</w:t>
+      </w:r>
+      <w:r>
+        <w:rPr>
+          <w:rFonts w:ascii="Arial" w:hAnsi="Arial" w:cs="Arial"/>
+          <w:sz w:val="22"/>
+          <w:szCs w:val="24"/>
+        </w:rPr>
+        <w:t xml:space="preserve"> method takes a sorted list of StringPairs and returns a cleaned up list of zipcode ranges (containing the minimum number of pairs to represent the original list).</w:t>
+      </w:r>
+    </w:p>
+    <w:p>
+      <w:pPr>
+        <w:pStyle w:val="PlainText"/>
+        <w:ind w:left="720"/>
+        <w:rPr>
+          <w:rFonts w:ascii="Arial" w:hAnsi="Arial" w:cs="Arial"/>
+          <w:sz w:val="22"/>
+          <w:szCs w:val="24"/>
+        </w:rPr>
+      </w:pPr>
+    </w:p>
+    <w:p>
+      <w:pPr>
+        <w:pStyle w:val="PlainText"/>
+        <w:rPr>
+          <w:rFonts w:ascii="Arial" w:hAnsi="Arial" w:cs="Arial"/>
+          <w:sz w:val="22"/>
+          <w:szCs w:val="24"/>
+        </w:rPr>
+      </w:pPr>
+      <w:r>
+        <w:rPr>
+          <w:rFonts w:ascii="Arial" w:hAnsi="Arial" w:cs="Arial"/>
+          <w:sz w:val="22"/>
+          <w:szCs w:val="24"/>
+        </w:rPr>
+        <w:t xml:space="preserve">The assumption is the input will </w:t>
+      </w:r>
+      <w:r>
+        <w:rPr>
+          <w:rFonts w:ascii="Arial" w:hAnsi="Arial" w:cs="Arial"/>
+          <w:sz w:val="22"/>
+          <w:szCs w:val="24"/>
+        </w:rPr>
+        <w:t xml:space="preserve">always be a pair of something.  </w:t>
+      </w:r>
+      <w:r>
+        <w:rPr>
+          <w:rFonts w:ascii="Arial" w:hAnsi="Arial" w:cs="Arial"/>
+          <w:sz w:val="22"/>
+          <w:szCs w:val="24"/>
+        </w:rPr>
+        <w:t xml:space="preserve">The interface will allow the application to </w:t>
+      </w:r>
+      <w:r>
+        <w:rPr>
+          <w:rFonts w:ascii="Arial" w:hAnsi="Arial" w:cs="Arial"/>
+          <w:sz w:val="22"/>
+          <w:szCs w:val="24"/>
+        </w:rPr>
+        <w:t>handle</w:t>
+      </w:r>
+      <w:r>
+        <w:rPr>
+          <w:rFonts w:ascii="Arial" w:hAnsi="Arial" w:cs="Arial"/>
+          <w:sz w:val="22"/>
+          <w:szCs w:val="24"/>
+        </w:rPr>
+        <w:t xml:space="preserve"> </w:t>
+      </w:r>
+      <w:r>
+        <w:rPr>
+          <w:rFonts w:ascii="Arial" w:hAnsi="Arial" w:cs="Arial"/>
+          <w:sz w:val="22"/>
+          <w:szCs w:val="24"/>
+        </w:rPr>
+        <w:t>othe</w:t>
+      </w:r>
+      <w:r>
+        <w:rPr>
+          <w:rFonts w:ascii="Arial" w:hAnsi="Arial" w:cs="Arial"/>
+          <w:sz w:val="22"/>
+          <w:szCs w:val="24"/>
+        </w:rPr>
+        <w:t>r types of pairs</w:t>
+      </w:r>
+      <w:r>
+        <w:rPr>
+          <w:rFonts w:ascii="Arial" w:hAnsi="Arial" w:cs="Arial"/>
+          <w:sz w:val="22"/>
+          <w:szCs w:val="24"/>
+        </w:rPr>
+        <w:t xml:space="preserve"> in the future, such as area codes</w:t>
+      </w:r>
+      <w:r>
+        <w:rPr>
+          <w:rFonts w:ascii="Arial" w:hAnsi="Arial" w:cs="Arial"/>
+          <w:sz w:val="22"/>
+          <w:szCs w:val="24"/>
+        </w:rPr>
+        <w:t>, countries,</w:t>
+      </w:r>
+      <w:r>
+        <w:rPr>
+          <w:rFonts w:ascii="Arial" w:hAnsi="Arial" w:cs="Arial"/>
+          <w:sz w:val="22"/>
+          <w:szCs w:val="24"/>
+        </w:rPr>
+        <w:t xml:space="preserve"> or phone numbers, rather than zipcodes.  So there may be an AreacodeCruncher class in the future which would implement the </w:t>
+      </w:r>
+      <w:r>
+        <w:rPr>
+          <w:rFonts w:ascii="Arial" w:hAnsi="Arial" w:cs="Arial"/>
+          <w:sz w:val="22"/>
+          <w:szCs w:val="24"/>
+        </w:rPr>
+        <w:t>IPairHandler</w:t>
+      </w:r>
+      <w:r>
+        <w:rPr>
+          <w:rFonts w:ascii="Arial" w:hAnsi="Arial" w:cs="Arial"/>
+          <w:sz w:val="22"/>
+          <w:szCs w:val="24"/>
+        </w:rPr>
+        <w:t xml:space="preserve"> interface and it would have a sortPairs function and a findFinalPairs function.  There may be a CountryCruncher or StateCruncher which might have a range of </w:t>
+      </w:r>
+      <w:r>
+        <w:rPr>
+          <w:rFonts w:ascii="Arial" w:hAnsi="Arial" w:cs="Arial"/>
+          <w:sz w:val="22"/>
+          <w:szCs w:val="24"/>
+        </w:rPr>
+        <w:t>countries</w:t>
+      </w:r>
+      <w:r>
+        <w:rPr>
+          <w:rFonts w:ascii="Arial" w:hAnsi="Arial" w:cs="Arial"/>
+          <w:sz w:val="22"/>
+          <w:szCs w:val="24"/>
+        </w:rPr>
+        <w:t xml:space="preserve"> or </w:t>
+      </w:r>
+      <w:r>
+        <w:rPr>
+          <w:rFonts w:ascii="Arial" w:hAnsi="Arial" w:cs="Arial"/>
+          <w:sz w:val="22"/>
+          <w:szCs w:val="24"/>
+        </w:rPr>
+        <w:t xml:space="preserve">states </w:t>
+      </w:r>
+      <w:r>
+        <w:rPr>
+          <w:rFonts w:ascii="Arial" w:hAnsi="Arial" w:cs="Arial"/>
+          <w:sz w:val="22"/>
+          <w:szCs w:val="24"/>
+        </w:rPr>
+        <w:t>which can or can’t be shipped to, and they’d have a sortPairs and findFinalPairs implementation</w:t>
+      </w:r>
+      <w:r>
+        <w:rPr>
+          <w:rFonts w:ascii="Arial" w:hAnsi="Arial" w:cs="Arial"/>
+          <w:sz w:val="22"/>
+          <w:szCs w:val="24"/>
+        </w:rPr>
+        <w:t>.</w:t>
+      </w:r>
+    </w:p>
+    <w:p>
+      <w:pPr>
+        <w:pStyle w:val="PlainText"/>
+        <w:rPr>
+          <w:rFonts w:ascii="Arial" w:hAnsi="Arial" w:cs="Arial"/>
+          <w:sz w:val="22"/>
+          <w:szCs w:val="24"/>
+        </w:rPr>
+      </w:pPr>
+    </w:p>
+    <w:p>
+      <w:pPr>
+        <w:pStyle w:val="PlainText"/>
+        <w:rPr>
+          <w:rFonts w:ascii="Arial" w:hAnsi="Arial" w:cs="Arial"/>
+          <w:sz w:val="22"/>
+          <w:szCs w:val="24"/>
+        </w:rPr>
+      </w:pPr>
+      <w:r>
+        <w:rPr>
+          <w:rFonts w:ascii="Arial" w:hAnsi="Arial" w:cs="Arial"/>
+          <w:sz w:val="22"/>
+          <w:szCs w:val="24"/>
+        </w:rPr>
+        <w:t>Both interfaces are generic to be able to work with other pair type classes which may come later, such as CountryPair, IntPair, CharPair, etc.</w:t>
+      </w:r>
+    </w:p>
+    <w:p>
+      <w:pPr>
+        <w:pStyle w:val="PlainText"/>
+        <w:rPr>
+          <w:rFonts w:ascii="Arial" w:hAnsi="Arial" w:cs="Arial"/>
+          <w:sz w:val="22"/>
+          <w:szCs w:val="24"/>
+        </w:rPr>
+      </w:pPr>
+    </w:p>
+    <w:p>
+      <w:pPr>
+        <w:pStyle w:val="Heading2"/>
+      </w:pPr>
+      <w:r>
+        <w:t>Tests</w:t>
+      </w:r>
+    </w:p>
+    <w:p>
+      <w:pPr>
+        <w:pStyle w:val="PlainText"/>
+        <w:rPr>
+          <w:rFonts w:ascii="Arial" w:hAnsi="Arial" w:cs="Arial"/>
+          <w:sz w:val="22"/>
+          <w:szCs w:val="24"/>
+        </w:rPr>
+      </w:pPr>
+      <w:r>
+        <w:rPr>
+          <w:rFonts w:ascii="Arial" w:hAnsi="Arial" w:cs="Arial"/>
+          <w:sz w:val="22"/>
+          <w:szCs w:val="24"/>
+        </w:rPr>
+        <w:t>The naming convention for the tests lists the name of the class followed by the method name being tested followed by what it should achieve.</w:t>
+      </w:r>
     </w:p>
     <w:p>
       <w:pPr>
@@ -1541,7 +2756,25 @@
           <w:sz w:val="22"/>
           <w:szCs w:val="24"/>
         </w:rPr>
-        <w:t xml:space="preserve"> v0.0.1 - Raffi Tchakmakjian, 10/11/2020</w:t>
+        <w:t xml:space="preserve"> v0.0.</w:t>
+      </w:r>
+      <w:r>
+        <w:rPr>
+          <w:rFonts w:ascii="Arial" w:hAnsi="Arial" w:cs="Arial"/>
+          <w:sz w:val="22"/>
+          <w:szCs w:val="24"/>
+        </w:rPr>
+        <w:t>2 - Raffi Tchakmakjian, 10/12</w:t>
+      </w:r>
+      <w:bookmarkStart w:id="0" w:name="_GoBack"/>
+      <w:bookmarkEnd w:id="0"/>
+      <w:r>
+        <w:rPr>
+          <w:rFonts w:ascii="Arial" w:hAnsi="Arial" w:cs="Arial"/>
+          <w:sz w:val="22"/>
+          <w:szCs w:val="24"/>
+        </w:rPr>
+        <w:t>/2020</w:t>
       </w:r>
     </w:p>
     <w:sectPr>
@@ -1642,8 +2875,704 @@
       </w:pPr>
     </w:lvl>
   </w:abstractNum>
+  <w:abstractNum w:abstractNumId="1" w15:restartNumberingAfterBreak="0">
+    <w:nsid w:val="3BBB3338"/>
+    <w:multiLevelType w:val="hybridMultilevel"/>
+    <w:tmpl w:val="4A201DAC"/>
+    <w:lvl w:ilvl="0" w:tplc="04090001">
+      <w:start w:val="1"/>
+      <w:numFmt w:val="bullet"/>
+      <w:lvlText w:val=""/>
+      <w:lvlJc w:val="left"/>
+      <w:pPr>
+        <w:ind w:left="720" w:hanging="360"/>
+      </w:pPr>
+      <w:rPr>
+        <w:rFonts w:ascii="Symbol" w:hAnsi="Symbol" w:hint="default"/>
+      </w:rPr>
+    </w:lvl>
+    <w:lvl w:ilvl="1" w:tplc="04090003" w:tentative="1">
+      <w:start w:val="1"/>
+      <w:numFmt w:val="bullet"/>
+      <w:lvlText w:val="o"/>
+      <w:lvlJc w:val="left"/>
+      <w:pPr>
+        <w:ind w:left="1440" w:hanging="360"/>
+      </w:pPr>
+      <w:rPr>
+        <w:rFonts w:ascii="Courier New" w:hAnsi="Courier New" w:cs="Courier New" w:hint="default"/>
+      </w:rPr>
+    </w:lvl>
+    <w:lvl w:ilvl="2" w:tplc="04090005" w:tentative="1">
+      <w:start w:val="1"/>
+      <w:numFmt w:val="bullet"/>
+      <w:lvlText w:val=""/>
+      <w:lvlJc w:val="left"/>
+      <w:pPr>
+        <w:ind w:left="2160" w:hanging="360"/>
+      </w:pPr>
+      <w:rPr>
+        <w:rFonts w:ascii="Wingdings" w:hAnsi="Wingdings" w:hint="default"/>
+      </w:rPr>
+    </w:lvl>
+    <w:lvl w:ilvl="3" w:tplc="04090001" w:tentative="1">
+      <w:start w:val="1"/>
+      <w:numFmt w:val="bullet"/>
+      <w:lvlText w:val=""/>
+      <w:lvlJc w:val="left"/>
+      <w:pPr>
+        <w:ind w:left="2880" w:hanging="360"/>
+      </w:pPr>
+      <w:rPr>
+        <w:rFonts w:ascii="Symbol" w:hAnsi="Symbol" w:hint="default"/>
+      </w:rPr>
+    </w:lvl>
+    <w:lvl w:ilvl="4" w:tplc="04090003" w:tentative="1">
+      <w:start w:val="1"/>
+      <w:numFmt w:val="bullet"/>
+      <w:lvlText w:val="o"/>
+      <w:lvlJc w:val="left"/>
+      <w:pPr>
+        <w:ind w:left="3600" w:hanging="360"/>
+      </w:pPr>
+      <w:rPr>
+        <w:rFonts w:ascii="Courier New" w:hAnsi="Courier New" w:cs="Courier New" w:hint="default"/>
+      </w:rPr>
+    </w:lvl>
+    <w:lvl w:ilvl="5" w:tplc="04090005" w:tentative="1">
+      <w:start w:val="1"/>
+      <w:numFmt w:val="bullet"/>
+      <w:lvlText w:val=""/>
+      <w:lvlJc w:val="left"/>
+      <w:pPr>
+        <w:ind w:left="4320" w:hanging="360"/>
+      </w:pPr>
+      <w:rPr>
+        <w:rFonts w:ascii="Wingdings" w:hAnsi="Wingdings" w:hint="default"/>
+      </w:rPr>
+    </w:lvl>
+    <w:lvl w:ilvl="6" w:tplc="04090001" w:tentative="1">
+      <w:start w:val="1"/>
+      <w:numFmt w:val="bullet"/>
+      <w:lvlText w:val=""/>
+      <w:lvlJc w:val="left"/>
+      <w:pPr>
+        <w:ind w:left="5040" w:hanging="360"/>
+      </w:pPr>
+      <w:rPr>
+        <w:rFonts w:ascii="Symbol" w:hAnsi="Symbol" w:hint="default"/>
+      </w:rPr>
+    </w:lvl>
+    <w:lvl w:ilvl="7" w:tplc="04090003" w:tentative="1">
+      <w:start w:val="1"/>
+      <w:numFmt w:val="bullet"/>
+      <w:lvlText w:val="o"/>
+      <w:lvlJc w:val="left"/>
+      <w:pPr>
+        <w:ind w:left="5760" w:hanging="360"/>
+      </w:pPr>
+      <w:rPr>
+        <w:rFonts w:ascii="Courier New" w:hAnsi="Courier New" w:cs="Courier New" w:hint="default"/>
+      </w:rPr>
+    </w:lvl>
+    <w:lvl w:ilvl="8" w:tplc="04090005" w:tentative="1">
+      <w:start w:val="1"/>
+      <w:numFmt w:val="bullet"/>
+      <w:lvlText w:val=""/>
+      <w:lvlJc w:val="left"/>
+      <w:pPr>
+        <w:ind w:left="6480" w:hanging="360"/>
+      </w:pPr>
+      <w:rPr>
+        <w:rFonts w:ascii="Wingdings" w:hAnsi="Wingdings" w:hint="default"/>
+      </w:rPr>
+    </w:lvl>
+  </w:abstractNum>
+  <w:abstractNum w:abstractNumId="2" w15:restartNumberingAfterBreak="0">
+    <w:nsid w:val="47B3653B"/>
+    <w:multiLevelType w:val="hybridMultilevel"/>
+    <w:tmpl w:val="A35EEB84"/>
+    <w:lvl w:ilvl="0" w:tplc="04090001">
+      <w:start w:val="1"/>
+      <w:numFmt w:val="bullet"/>
+      <w:lvlText w:val=""/>
+      <w:lvlJc w:val="left"/>
+      <w:pPr>
+        <w:ind w:left="720" w:hanging="360"/>
+      </w:pPr>
+      <w:rPr>
+        <w:rFonts w:ascii="Symbol" w:hAnsi="Symbol" w:hint="default"/>
+      </w:rPr>
+    </w:lvl>
+    <w:lvl w:ilvl="1" w:tplc="04090003" w:tentative="1">
+      <w:start w:val="1"/>
+      <w:numFmt w:val="bullet"/>
+      <w:lvlText w:val="o"/>
+      <w:lvlJc w:val="left"/>
+      <w:pPr>
+        <w:ind w:left="1440" w:hanging="360"/>
+      </w:pPr>
+      <w:rPr>
+        <w:rFonts w:ascii="Courier New" w:hAnsi="Courier New" w:cs="Courier New" w:hint="default"/>
+      </w:rPr>
+    </w:lvl>
+    <w:lvl w:ilvl="2" w:tplc="04090005" w:tentative="1">
+      <w:start w:val="1"/>
+      <w:numFmt w:val="bullet"/>
+      <w:lvlText w:val=""/>
+      <w:lvlJc w:val="left"/>
+      <w:pPr>
+        <w:ind w:left="2160" w:hanging="360"/>
+      </w:pPr>
+      <w:rPr>
+        <w:rFonts w:ascii="Wingdings" w:hAnsi="Wingdings" w:hint="default"/>
+      </w:rPr>
+    </w:lvl>
+    <w:lvl w:ilvl="3" w:tplc="04090001" w:tentative="1">
+      <w:start w:val="1"/>
+      <w:numFmt w:val="bullet"/>
+      <w:lvlText w:val=""/>
+      <w:lvlJc w:val="left"/>
+      <w:pPr>
+        <w:ind w:left="2880" w:hanging="360"/>
+      </w:pPr>
+      <w:rPr>
+        <w:rFonts w:ascii="Symbol" w:hAnsi="Symbol" w:hint="default"/>
+      </w:rPr>
+    </w:lvl>
+    <w:lvl w:ilvl="4" w:tplc="04090003" w:tentative="1">
+      <w:start w:val="1"/>
+      <w:numFmt w:val="bullet"/>
+      <w:lvlText w:val="o"/>
+      <w:lvlJc w:val="left"/>
+      <w:pPr>
+        <w:ind w:left="3600" w:hanging="360"/>
+      </w:pPr>
+      <w:rPr>
+        <w:rFonts w:ascii="Courier New" w:hAnsi="Courier New" w:cs="Courier New" w:hint="default"/>
+      </w:rPr>
+    </w:lvl>
+    <w:lvl w:ilvl="5" w:tplc="04090005" w:tentative="1">
+      <w:start w:val="1"/>
+      <w:numFmt w:val="bullet"/>
+      <w:lvlText w:val=""/>
+      <w:lvlJc w:val="left"/>
+      <w:pPr>
+        <w:ind w:left="4320" w:hanging="360"/>
+      </w:pPr>
+      <w:rPr>
+        <w:rFonts w:ascii="Wingdings" w:hAnsi="Wingdings" w:hint="default"/>
+      </w:rPr>
+    </w:lvl>
+    <w:lvl w:ilvl="6" w:tplc="04090001" w:tentative="1">
+      <w:start w:val="1"/>
+      <w:numFmt w:val="bullet"/>
+      <w:lvlText w:val=""/>
+      <w:lvlJc w:val="left"/>
+      <w:pPr>
+        <w:ind w:left="5040" w:hanging="360"/>
+      </w:pPr>
+      <w:rPr>
+        <w:rFonts w:ascii="Symbol" w:hAnsi="Symbol" w:hint="default"/>
+      </w:rPr>
+    </w:lvl>
+    <w:lvl w:ilvl="7" w:tplc="04090003" w:tentative="1">
+      <w:start w:val="1"/>
+      <w:numFmt w:val="bullet"/>
+      <w:lvlText w:val="o"/>
+      <w:lvlJc w:val="left"/>
+      <w:pPr>
+        <w:ind w:left="5760" w:hanging="360"/>
+      </w:pPr>
+      <w:rPr>
+        <w:rFonts w:ascii="Courier New" w:hAnsi="Courier New" w:cs="Courier New" w:hint="default"/>
+      </w:rPr>
+    </w:lvl>
+    <w:lvl w:ilvl="8" w:tplc="04090005" w:tentative="1">
+      <w:start w:val="1"/>
+      <w:numFmt w:val="bullet"/>
+      <w:lvlText w:val=""/>
+      <w:lvlJc w:val="left"/>
+      <w:pPr>
+        <w:ind w:left="6480" w:hanging="360"/>
+      </w:pPr>
+      <w:rPr>
+        <w:rFonts w:ascii="Wingdings" w:hAnsi="Wingdings" w:hint="default"/>
+      </w:rPr>
+    </w:lvl>
+  </w:abstractNum>
+  <w:abstractNum w:abstractNumId="3" w15:restartNumberingAfterBreak="0">
+    <w:nsid w:val="524159E4"/>
+    <w:multiLevelType w:val="hybridMultilevel"/>
+    <w:tmpl w:val="AFD2BDAE"/>
+    <w:lvl w:ilvl="0" w:tplc="04090001">
+      <w:start w:val="1"/>
+      <w:numFmt w:val="bullet"/>
+      <w:lvlText w:val=""/>
+      <w:lvlJc w:val="left"/>
+      <w:pPr>
+        <w:ind w:left="720" w:hanging="360"/>
+      </w:pPr>
+      <w:rPr>
+        <w:rFonts w:ascii="Symbol" w:hAnsi="Symbol" w:hint="default"/>
+      </w:rPr>
+    </w:lvl>
+    <w:lvl w:ilvl="1" w:tplc="04090003" w:tentative="1">
+      <w:start w:val="1"/>
+      <w:numFmt w:val="bullet"/>
+      <w:lvlText w:val="o"/>
+      <w:lvlJc w:val="left"/>
+      <w:pPr>
+        <w:ind w:left="1440" w:hanging="360"/>
+      </w:pPr>
+      <w:rPr>
+        <w:rFonts w:ascii="Courier New" w:hAnsi="Courier New" w:cs="Courier New" w:hint="default"/>
+      </w:rPr>
+    </w:lvl>
+    <w:lvl w:ilvl="2" w:tplc="04090005" w:tentative="1">
+      <w:start w:val="1"/>
+      <w:numFmt w:val="bullet"/>
+      <w:lvlText w:val=""/>
+      <w:lvlJc w:val="left"/>
+      <w:pPr>
+        <w:ind w:left="2160" w:hanging="360"/>
+      </w:pPr>
+      <w:rPr>
+        <w:rFonts w:ascii="Wingdings" w:hAnsi="Wingdings" w:hint="default"/>
+      </w:rPr>
+    </w:lvl>
+    <w:lvl w:ilvl="3" w:tplc="04090001" w:tentative="1">
+      <w:start w:val="1"/>
+      <w:numFmt w:val="bullet"/>
+      <w:lvlText w:val=""/>
+      <w:lvlJc w:val="left"/>
+      <w:pPr>
+        <w:ind w:left="2880" w:hanging="360"/>
+      </w:pPr>
+      <w:rPr>
+        <w:rFonts w:ascii="Symbol" w:hAnsi="Symbol" w:hint="default"/>
+      </w:rPr>
+    </w:lvl>
+    <w:lvl w:ilvl="4" w:tplc="04090003" w:tentative="1">
+      <w:start w:val="1"/>
+      <w:numFmt w:val="bullet"/>
+      <w:lvlText w:val="o"/>
+      <w:lvlJc w:val="left"/>
+      <w:pPr>
+        <w:ind w:left="3600" w:hanging="360"/>
+      </w:pPr>
+      <w:rPr>
+        <w:rFonts w:ascii="Courier New" w:hAnsi="Courier New" w:cs="Courier New" w:hint="default"/>
+      </w:rPr>
+    </w:lvl>
+    <w:lvl w:ilvl="5" w:tplc="04090005" w:tentative="1">
+      <w:start w:val="1"/>
+      <w:numFmt w:val="bullet"/>
+      <w:lvlText w:val=""/>
+      <w:lvlJc w:val="left"/>
+      <w:pPr>
+        <w:ind w:left="4320" w:hanging="360"/>
+      </w:pPr>
+      <w:rPr>
+        <w:rFonts w:ascii="Wingdings" w:hAnsi="Wingdings" w:hint="default"/>
+      </w:rPr>
+    </w:lvl>
+    <w:lvl w:ilvl="6" w:tplc="04090001" w:tentative="1">
+      <w:start w:val="1"/>
+      <w:numFmt w:val="bullet"/>
+      <w:lvlText w:val=""/>
+      <w:lvlJc w:val="left"/>
+      <w:pPr>
+        <w:ind w:left="5040" w:hanging="360"/>
+      </w:pPr>
+      <w:rPr>
+        <w:rFonts w:ascii="Symbol" w:hAnsi="Symbol" w:hint="default"/>
+      </w:rPr>
+    </w:lvl>
+    <w:lvl w:ilvl="7" w:tplc="04090003" w:tentative="1">
+      <w:start w:val="1"/>
+      <w:numFmt w:val="bullet"/>
+      <w:lvlText w:val="o"/>
+      <w:lvlJc w:val="left"/>
+      <w:pPr>
+        <w:ind w:left="5760" w:hanging="360"/>
+      </w:pPr>
+      <w:rPr>
+        <w:rFonts w:ascii="Courier New" w:hAnsi="Courier New" w:cs="Courier New" w:hint="default"/>
+      </w:rPr>
+    </w:lvl>
+    <w:lvl w:ilvl="8" w:tplc="04090005" w:tentative="1">
+      <w:start w:val="1"/>
+      <w:numFmt w:val="bullet"/>
+      <w:lvlText w:val=""/>
+      <w:lvlJc w:val="left"/>
+      <w:pPr>
+        <w:ind w:left="6480" w:hanging="360"/>
+      </w:pPr>
+      <w:rPr>
+        <w:rFonts w:ascii="Wingdings" w:hAnsi="Wingdings" w:hint="default"/>
+      </w:rPr>
+    </w:lvl>
+  </w:abstractNum>
+  <w:abstractNum w:abstractNumId="4" w15:restartNumberingAfterBreak="0">
+    <w:nsid w:val="585867EE"/>
+    <w:multiLevelType w:val="hybridMultilevel"/>
+    <w:tmpl w:val="C7BCF054"/>
+    <w:lvl w:ilvl="0" w:tplc="04090001">
+      <w:start w:val="1"/>
+      <w:numFmt w:val="bullet"/>
+      <w:lvlText w:val=""/>
+      <w:lvlJc w:val="left"/>
+      <w:pPr>
+        <w:ind w:left="720" w:hanging="360"/>
+      </w:pPr>
+      <w:rPr>
+        <w:rFonts w:ascii="Symbol" w:hAnsi="Symbol" w:hint="default"/>
+      </w:rPr>
+    </w:lvl>
+    <w:lvl w:ilvl="1" w:tplc="04090003" w:tentative="1">
+      <w:start w:val="1"/>
+      <w:numFmt w:val="bullet"/>
+      <w:lvlText w:val="o"/>
+      <w:lvlJc w:val="left"/>
+      <w:pPr>
+        <w:ind w:left="1440" w:hanging="360"/>
+      </w:pPr>
+      <w:rPr>
+        <w:rFonts w:ascii="Courier New" w:hAnsi="Courier New" w:cs="Courier New" w:hint="default"/>
+      </w:rPr>
+    </w:lvl>
+    <w:lvl w:ilvl="2" w:tplc="04090005" w:tentative="1">
+      <w:start w:val="1"/>
+      <w:numFmt w:val="bullet"/>
+      <w:lvlText w:val=""/>
+      <w:lvlJc w:val="left"/>
+      <w:pPr>
+        <w:ind w:left="2160" w:hanging="360"/>
+      </w:pPr>
+      <w:rPr>
+        <w:rFonts w:ascii="Wingdings" w:hAnsi="Wingdings" w:hint="default"/>
+      </w:rPr>
+    </w:lvl>
+    <w:lvl w:ilvl="3" w:tplc="04090001" w:tentative="1">
+      <w:start w:val="1"/>
+      <w:numFmt w:val="bullet"/>
+      <w:lvlText w:val=""/>
+      <w:lvlJc w:val="left"/>
+      <w:pPr>
+        <w:ind w:left="2880" w:hanging="360"/>
+      </w:pPr>
+      <w:rPr>
+        <w:rFonts w:ascii="Symbol" w:hAnsi="Symbol" w:hint="default"/>
+      </w:rPr>
+    </w:lvl>
+    <w:lvl w:ilvl="4" w:tplc="04090003" w:tentative="1">
+      <w:start w:val="1"/>
+      <w:numFmt w:val="bullet"/>
+      <w:lvlText w:val="o"/>
+      <w:lvlJc w:val="left"/>
+      <w:pPr>
+        <w:ind w:left="3600" w:hanging="360"/>
+      </w:pPr>
+      <w:rPr>
+        <w:rFonts w:ascii="Courier New" w:hAnsi="Courier New" w:cs="Courier New" w:hint="default"/>
+      </w:rPr>
+    </w:lvl>
+    <w:lvl w:ilvl="5" w:tplc="04090005" w:tentative="1">
+      <w:start w:val="1"/>
+      <w:numFmt w:val="bullet"/>
+      <w:lvlText w:val=""/>
+      <w:lvlJc w:val="left"/>
+      <w:pPr>
+        <w:ind w:left="4320" w:hanging="360"/>
+      </w:pPr>
+      <w:rPr>
+        <w:rFonts w:ascii="Wingdings" w:hAnsi="Wingdings" w:hint="default"/>
+      </w:rPr>
+    </w:lvl>
+    <w:lvl w:ilvl="6" w:tplc="04090001" w:tentative="1">
+      <w:start w:val="1"/>
+      <w:numFmt w:val="bullet"/>
+      <w:lvlText w:val=""/>
+      <w:lvlJc w:val="left"/>
+      <w:pPr>
+        <w:ind w:left="5040" w:hanging="360"/>
+      </w:pPr>
+      <w:rPr>
+        <w:rFonts w:ascii="Symbol" w:hAnsi="Symbol" w:hint="default"/>
+      </w:rPr>
+    </w:lvl>
+    <w:lvl w:ilvl="7" w:tplc="04090003" w:tentative="1">
+      <w:start w:val="1"/>
+      <w:numFmt w:val="bullet"/>
+      <w:lvlText w:val="o"/>
+      <w:lvlJc w:val="left"/>
+      <w:pPr>
+        <w:ind w:left="5760" w:hanging="360"/>
+      </w:pPr>
+      <w:rPr>
+        <w:rFonts w:ascii="Courier New" w:hAnsi="Courier New" w:cs="Courier New" w:hint="default"/>
+      </w:rPr>
+    </w:lvl>
+    <w:lvl w:ilvl="8" w:tplc="04090005" w:tentative="1">
+      <w:start w:val="1"/>
+      <w:numFmt w:val="bullet"/>
+      <w:lvlText w:val=""/>
+      <w:lvlJc w:val="left"/>
+      <w:pPr>
+        <w:ind w:left="6480" w:hanging="360"/>
+      </w:pPr>
+      <w:rPr>
+        <w:rFonts w:ascii="Wingdings" w:hAnsi="Wingdings" w:hint="default"/>
+      </w:rPr>
+    </w:lvl>
+  </w:abstractNum>
+  <w:abstractNum w:abstractNumId="5" w15:restartNumberingAfterBreak="0">
+    <w:nsid w:val="5AA004DF"/>
+    <w:multiLevelType w:val="hybridMultilevel"/>
+    <w:tmpl w:val="08145A46"/>
+    <w:lvl w:ilvl="0" w:tplc="04090001">
+      <w:start w:val="1"/>
+      <w:numFmt w:val="bullet"/>
+      <w:lvlText w:val=""/>
+      <w:lvlJc w:val="left"/>
+      <w:pPr>
+        <w:ind w:left="720" w:hanging="360"/>
+      </w:pPr>
+      <w:rPr>
+        <w:rFonts w:ascii="Symbol" w:hAnsi="Symbol" w:hint="default"/>
+      </w:rPr>
+    </w:lvl>
+    <w:lvl w:ilvl="1" w:tplc="04090003">
+      <w:start w:val="1"/>
+      <w:numFmt w:val="bullet"/>
+      <w:lvlText w:val="o"/>
+      <w:lvlJc w:val="left"/>
+      <w:pPr>
+        <w:ind w:left="1440" w:hanging="360"/>
+      </w:pPr>
+      <w:rPr>
+        <w:rFonts w:ascii="Courier New" w:hAnsi="Courier New" w:cs="Courier New" w:hint="default"/>
+      </w:rPr>
+    </w:lvl>
+    <w:lvl w:ilvl="2" w:tplc="04090005" w:tentative="1">
+      <w:start w:val="1"/>
+      <w:numFmt w:val="bullet"/>
+      <w:lvlText w:val=""/>
+      <w:lvlJc w:val="left"/>
+      <w:pPr>
+        <w:ind w:left="2160" w:hanging="360"/>
+      </w:pPr>
+      <w:rPr>
+        <w:rFonts w:ascii="Wingdings" w:hAnsi="Wingdings" w:hint="default"/>
+      </w:rPr>
+    </w:lvl>
+    <w:lvl w:ilvl="3" w:tplc="04090001" w:tentative="1">
+      <w:start w:val="1"/>
+      <w:numFmt w:val="bullet"/>
+      <w:lvlText w:val=""/>
+      <w:lvlJc w:val="left"/>
+      <w:pPr>
+        <w:ind w:left="2880" w:hanging="360"/>
+      </w:pPr>
+      <w:rPr>
+        <w:rFonts w:ascii="Symbol" w:hAnsi="Symbol" w:hint="default"/>
+      </w:rPr>
+    </w:lvl>
+    <w:lvl w:ilvl="4" w:tplc="04090003" w:tentative="1">
+      <w:start w:val="1"/>
+      <w:numFmt w:val="bullet"/>
+      <w:lvlText w:val="o"/>
+      <w:lvlJc w:val="left"/>
+      <w:pPr>
+        <w:ind w:left="3600" w:hanging="360"/>
+      </w:pPr>
+      <w:rPr>
+        <w:rFonts w:ascii="Courier New" w:hAnsi="Courier New" w:cs="Courier New" w:hint="default"/>
+      </w:rPr>
+    </w:lvl>
+    <w:lvl w:ilvl="5" w:tplc="04090005" w:tentative="1">
+      <w:start w:val="1"/>
+      <w:numFmt w:val="bullet"/>
+      <w:lvlText w:val=""/>
+      <w:lvlJc w:val="left"/>
+      <w:pPr>
+        <w:ind w:left="4320" w:hanging="360"/>
+      </w:pPr>
+      <w:rPr>
+        <w:rFonts w:ascii="Wingdings" w:hAnsi="Wingdings" w:hint="default"/>
+      </w:rPr>
+    </w:lvl>
+    <w:lvl w:ilvl="6" w:tplc="04090001" w:tentative="1">
+      <w:start w:val="1"/>
+      <w:numFmt w:val="bullet"/>
+      <w:lvlText w:val=""/>
+      <w:lvlJc w:val="left"/>
+      <w:pPr>
+        <w:ind w:left="5040" w:hanging="360"/>
+      </w:pPr>
+      <w:rPr>
+        <w:rFonts w:ascii="Symbol" w:hAnsi="Symbol" w:hint="default"/>
+      </w:rPr>
+    </w:lvl>
+    <w:lvl w:ilvl="7" w:tplc="04090003" w:tentative="1">
+      <w:start w:val="1"/>
+      <w:numFmt w:val="bullet"/>
+      <w:lvlText w:val="o"/>
+      <w:lvlJc w:val="left"/>
+      <w:pPr>
+        <w:ind w:left="5760" w:hanging="360"/>
+      </w:pPr>
+      <w:rPr>
+        <w:rFonts w:ascii="Courier New" w:hAnsi="Courier New" w:cs="Courier New" w:hint="default"/>
+      </w:rPr>
+    </w:lvl>
+    <w:lvl w:ilvl="8" w:tplc="04090005" w:tentative="1">
+      <w:start w:val="1"/>
+      <w:numFmt w:val="bullet"/>
+      <w:lvlText w:val=""/>
+      <w:lvlJc w:val="left"/>
+      <w:pPr>
+        <w:ind w:left="6480" w:hanging="360"/>
+      </w:pPr>
+      <w:rPr>
+        <w:rFonts w:ascii="Wingdings" w:hAnsi="Wingdings" w:hint="default"/>
+      </w:rPr>
+    </w:lvl>
+  </w:abstractNum>
+  <w:abstractNum w:abstractNumId="6" w15:restartNumberingAfterBreak="0">
+    <w:nsid w:val="78396827"/>
+    <w:multiLevelType w:val="hybridMultilevel"/>
+    <w:tmpl w:val="E000F6DA"/>
+    <w:lvl w:ilvl="0" w:tplc="04090001">
+      <w:start w:val="1"/>
+      <w:numFmt w:val="bullet"/>
+      <w:lvlText w:val=""/>
+      <w:lvlJc w:val="left"/>
+      <w:pPr>
+        <w:ind w:left="1440" w:hanging="360"/>
+      </w:pPr>
+      <w:rPr>
+        <w:rFonts w:ascii="Symbol" w:hAnsi="Symbol" w:hint="default"/>
+      </w:rPr>
+    </w:lvl>
+    <w:lvl w:ilvl="1" w:tplc="04090003">
+      <w:start w:val="1"/>
+      <w:numFmt w:val="bullet"/>
+      <w:lvlText w:val="o"/>
+      <w:lvlJc w:val="left"/>
+      <w:pPr>
+        <w:ind w:left="2160" w:hanging="360"/>
+      </w:pPr>
+      <w:rPr>
+        <w:rFonts w:ascii="Courier New" w:hAnsi="Courier New" w:cs="Courier New" w:hint="default"/>
+      </w:rPr>
+    </w:lvl>
+    <w:lvl w:ilvl="2" w:tplc="04090005" w:tentative="1">
+      <w:start w:val="1"/>
+      <w:numFmt w:val="bullet"/>
+      <w:lvlText w:val=""/>
+      <w:lvlJc w:val="left"/>
+      <w:pPr>
+        <w:ind w:left="2880" w:hanging="360"/>
+      </w:pPr>
+      <w:rPr>
+        <w:rFonts w:ascii="Wingdings" w:hAnsi="Wingdings" w:hint="default"/>
+      </w:rPr>
+    </w:lvl>
+    <w:lvl w:ilvl="3" w:tplc="04090001" w:tentative="1">
+      <w:start w:val="1"/>
+      <w:numFmt w:val="bullet"/>
+      <w:lvlText w:val=""/>
+      <w:lvlJc w:val="left"/>
+      <w:pPr>
+        <w:ind w:left="3600" w:hanging="360"/>
+      </w:pPr>
+      <w:rPr>
+        <w:rFonts w:ascii="Symbol" w:hAnsi="Symbol" w:hint="default"/>
+      </w:rPr>
+    </w:lvl>
+    <w:lvl w:ilvl="4" w:tplc="04090003" w:tentative="1">
+      <w:start w:val="1"/>
+      <w:numFmt w:val="bullet"/>
+      <w:lvlText w:val="o"/>
+      <w:lvlJc w:val="left"/>
+      <w:pPr>
+        <w:ind w:left="4320" w:hanging="360"/>
+      </w:pPr>
+      <w:rPr>
+        <w:rFonts w:ascii="Courier New" w:hAnsi="Courier New" w:cs="Courier New" w:hint="default"/>
+      </w:rPr>
+    </w:lvl>
+    <w:lvl w:ilvl="5" w:tplc="04090005" w:tentative="1">
+      <w:start w:val="1"/>
+      <w:numFmt w:val="bullet"/>
+      <w:lvlText w:val=""/>
+      <w:lvlJc w:val="left"/>
+      <w:pPr>
+        <w:ind w:left="5040" w:hanging="360"/>
+      </w:pPr>
+      <w:rPr>
+        <w:rFonts w:ascii="Wingdings" w:hAnsi="Wingdings" w:hint="default"/>
+      </w:rPr>
+    </w:lvl>
+    <w:lvl w:ilvl="6" w:tplc="04090001" w:tentative="1">
+      <w:start w:val="1"/>
+      <w:numFmt w:val="bullet"/>
+      <w:lvlText w:val=""/>
+      <w:lvlJc w:val="left"/>
+      <w:pPr>
+        <w:ind w:left="5760" w:hanging="360"/>
+      </w:pPr>
+      <w:rPr>
+        <w:rFonts w:ascii="Symbol" w:hAnsi="Symbol" w:hint="default"/>
+      </w:rPr>
+    </w:lvl>
+    <w:lvl w:ilvl="7" w:tplc="04090003" w:tentative="1">
+      <w:start w:val="1"/>
+      <w:numFmt w:val="bullet"/>
+      <w:lvlText w:val="o"/>
+      <w:lvlJc w:val="left"/>
+      <w:pPr>
+        <w:ind w:left="6480" w:hanging="360"/>
+      </w:pPr>
+      <w:rPr>
+        <w:rFonts w:ascii="Courier New" w:hAnsi="Courier New" w:cs="Courier New" w:hint="default"/>
+      </w:rPr>
+    </w:lvl>
+    <w:lvl w:ilvl="8" w:tplc="04090005" w:tentative="1">
+      <w:start w:val="1"/>
+      <w:numFmt w:val="bullet"/>
+      <w:lvlText w:val=""/>
+      <w:lvlJc w:val="left"/>
+      <w:pPr>
+        <w:ind w:left="7200" w:hanging="360"/>
+      </w:pPr>
+      <w:rPr>
+        <w:rFonts w:ascii="Wingdings" w:hAnsi="Wingdings" w:hint="default"/>
+      </w:rPr>
+    </w:lvl>
+  </w:abstractNum>
   <w:num w:numId="1">
     <w:abstractNumId w:val="0"/>
+  </w:num>
+  <w:num w:numId="2">
+    <w:abstractNumId w:val="1"/>
+  </w:num>
+  <w:num w:numId="3">
+    <w:abstractNumId w:val="3"/>
+  </w:num>
+  <w:num w:numId="4">
+    <w:abstractNumId w:val="6"/>
+  </w:num>
+  <w:num w:numId="5">
+    <w:abstractNumId w:val="5"/>
+  </w:num>
+  <w:num w:numId="6">
+    <w:abstractNumId w:val="4"/>
+  </w:num>
+  <w:num w:numId="7">
+    <w:abstractNumId w:val="2"/>
   </w:num>
 </w:numbering>
 </file>
@@ -2212,6 +4141,36 @@
       <w:szCs w:val="24"/>
     </w:rPr>
   </w:style>
+  <w:style w:type="paragraph" w:styleId="BalloonText">
+    <w:name w:val="Balloon Text"/>
+    <w:basedOn w:val="Normal"/>
+    <w:link w:val="BalloonTextChar"/>
+    <w:uiPriority w:val="99"/>
+    <w:semiHidden/>
+    <w:unhideWhenUsed/>
+    <w:rsid w:val="003D445C"/>
+    <w:pPr>
+      <w:spacing w:after="0" w:line="240" w:lineRule="auto"/>
+    </w:pPr>
+    <w:rPr>
+      <w:rFonts w:ascii="Segoe UI" w:hAnsi="Segoe UI" w:cs="Segoe UI"/>
+      <w:sz w:val="18"/>
+      <w:szCs w:val="18"/>
+    </w:rPr>
+  </w:style>
+  <w:style w:type="character" w:customStyle="1" w:styleId="BalloonTextChar">
+    <w:name w:val="Balloon Text Char"/>
+    <w:basedOn w:val="DefaultParagraphFont"/>
+    <w:link w:val="BalloonText"/>
+    <w:uiPriority w:val="99"/>
+    <w:semiHidden/>
+    <w:rsid w:val="003D445C"/>
+    <w:rPr>
+      <w:rFonts w:ascii="Segoe UI" w:hAnsi="Segoe UI" w:cs="Segoe UI"/>
+      <w:sz w:val="18"/>
+      <w:szCs w:val="18"/>
+    </w:rPr>
+  </w:style>
 </w:styles>
 </file>
 
@@ -2474,4 +4433,16 @@
     </a:ext>
   </a:extLst>
 </a:theme>
+</file>
+
+<file path=customXml/item1.xml><?xml version="1.0" encoding="utf-8"?>
+<b:Sources xmlns:b="http://schemas.openxmlformats.org/officeDocument/2006/bibliography" xmlns="http://schemas.openxmlformats.org/officeDocument/2006/bibliography" SelectedStyle="\APASixthEditionOfficeOnline.xsl" StyleName="APA" Version="6"/>
+</file>
+
+<file path=customXml/itemProps1.xml><?xml version="1.0" encoding="utf-8"?>
+<ds:datastoreItem xmlns:ds="http://schemas.openxmlformats.org/officeDocument/2006/customXml" ds:itemID="{74BEC8A3-FB40-4ACD-963B-644A61387371}">
+  <ds:schemaRefs>
+    <ds:schemaRef ds:uri="http://schemas.openxmlformats.org/officeDocument/2006/bibliography"/>
+  </ds:schemaRefs>
+</ds:datastoreItem>
 </file>
</xml_diff>